<commit_message>
working loop, however order may be not valid...
</commit_message>
<xml_diff>
--- a/clisp/docx/overview.docx
+++ b/clisp/docx/overview.docx
@@ -205,23 +205,241 @@
         </w:rPr>
         <w:t>lake.properties</w:t>
       </w:r>
+    </w:p>
+    <w:p>
+      <w:pPr>
+        <w:pStyle w:val="Heading1"/>
+      </w:pPr>
+      <w:r>
+        <w:t>Aktorzy</w:t>
+      </w:r>
+    </w:p>
+    <w:p>
+      <w:pPr>
+        <w:ind w:left="432"/>
+      </w:pPr>
+      <w:r>
+        <w:t>Aktorzy w aplikacji zostali zdefiniowani zgodnie z wymaganiami świata, tj. posiadają oni odpowiednie pola oraz metody pozwalające im na komunikację z aplikacją. Niemniej nie zostali wyposażeni w funkcjonalność niezbędną do wymiany danych.</w:t>
+      </w:r>
+    </w:p>
+    <w:p>
+      <w:pPr>
+        <w:pStyle w:val="Heading2"/>
+      </w:pPr>
+      <w:r>
+        <w:t>Wiedza aktorów</w:t>
+      </w:r>
+    </w:p>
+    <w:p>
+      <w:r>
+        <w:t>Aktorzy w k-tej chwili posiadają wiedzę o sobie oraz o otaczającym ich świecie. Innymi słowy struktura danych aktora wygląda w sposób następujący:</w:t>
+      </w:r>
+    </w:p>
+    <w:tbl>
+      <w:tblPr>
+        <w:tblStyle w:val="GridTable4-Accent5"/>
+        <w:tblW w:w="0" w:type="auto"/>
+        <w:tblLook w:val="04A0" w:firstRow="1" w:lastRow="0" w:firstColumn="1" w:lastColumn="0" w:noHBand="0" w:noVBand="1"/>
+      </w:tblPr>
+      <w:tblGrid>
+        <w:gridCol w:w="1438"/>
+        <w:gridCol w:w="1273"/>
+        <w:gridCol w:w="6639"/>
+      </w:tblGrid>
+      <w:tr>
+        <w:trPr>
+          <w:cnfStyle w:val="100000000000" w:firstRow="1" w:lastRow="0" w:firstColumn="0" w:lastColumn="0" w:oddVBand="0" w:evenVBand="0" w:oddHBand="0" w:evenHBand="0" w:firstRowFirstColumn="0" w:firstRowLastColumn="0" w:lastRowFirstColumn="0" w:lastRowLastColumn="0"/>
+        </w:trPr>
+        <w:tc>
+          <w:tcPr>
+            <w:cnfStyle w:val="001000000000" w:firstRow="0" w:lastRow="0" w:firstColumn="1" w:lastColumn="0" w:oddVBand="0" w:evenVBand="0" w:oddHBand="0" w:evenHBand="0" w:firstRowFirstColumn="0" w:firstRowLastColumn="0" w:lastRowFirstColumn="0" w:lastRowLastColumn="0"/>
+            <w:tcW w:w="2689" w:type="dxa"/>
+            <w:gridSpan w:val="2"/>
+            <w:vAlign w:val="center"/>
+          </w:tcPr>
+          <w:p>
+            <w:pPr>
+              <w:jc w:val="center"/>
+            </w:pPr>
+            <w:r>
+              <w:t>Typ</w:t>
+            </w:r>
+          </w:p>
+        </w:tc>
+        <w:tc>
+          <w:tcPr>
+            <w:tcW w:w="6661" w:type="dxa"/>
+            <w:vMerge w:val="restart"/>
+            <w:vAlign w:val="center"/>
+          </w:tcPr>
+          <w:p>
+            <w:pPr>
+              <w:jc w:val="center"/>
+              <w:cnfStyle w:val="100000000000" w:firstRow="1" w:lastRow="0" w:firstColumn="0" w:lastColumn="0" w:oddVBand="0" w:evenVBand="0" w:oddHBand="0" w:evenHBand="0" w:firstRowFirstColumn="0" w:firstRowLastColumn="0" w:lastRowFirstColumn="0" w:lastRowLastColumn="0"/>
+            </w:pPr>
+            <w:r>
+              <w:t>Struktura</w:t>
+            </w:r>
+          </w:p>
+        </w:tc>
+      </w:tr>
+      <w:tr>
+        <w:trPr>
+          <w:cnfStyle w:val="000000100000" w:firstRow="0" w:lastRow="0" w:firstColumn="0" w:lastColumn="0" w:oddVBand="0" w:evenVBand="0" w:oddHBand="1" w:evenHBand="0" w:firstRowFirstColumn="0" w:firstRowLastColumn="0" w:lastRowFirstColumn="0" w:lastRowLastColumn="0"/>
+        </w:trPr>
+        <w:tc>
+          <w:tcPr>
+            <w:cnfStyle w:val="001000000000" w:firstRow="0" w:lastRow="0" w:firstColumn="1" w:lastColumn="0" w:oddVBand="0" w:evenVBand="0" w:oddHBand="0" w:evenHBand="0" w:firstRowFirstColumn="0" w:firstRowLastColumn="0" w:lastRowFirstColumn="0" w:lastRowLastColumn="0"/>
+            <w:tcW w:w="1415" w:type="dxa"/>
+            <w:vAlign w:val="center"/>
+          </w:tcPr>
+          <w:p>
+            <w:pPr>
+              <w:jc w:val="center"/>
+            </w:pPr>
+            <w:r>
+              <w:t>Java</w:t>
+            </w:r>
+          </w:p>
+        </w:tc>
+        <w:tc>
+          <w:tcPr>
+            <w:tcW w:w="1274" w:type="dxa"/>
+            <w:vAlign w:val="center"/>
+          </w:tcPr>
+          <w:p>
+            <w:pPr>
+              <w:jc w:val="center"/>
+              <w:cnfStyle w:val="000000100000" w:firstRow="0" w:lastRow="0" w:firstColumn="0" w:lastColumn="0" w:oddVBand="0" w:evenVBand="0" w:oddHBand="1" w:evenHBand="0" w:firstRowFirstColumn="0" w:firstRowLastColumn="0" w:lastRowFirstColumn="0" w:lastRowLastColumn="0"/>
+            </w:pPr>
+            <w:r>
+              <w:t>Clisp</w:t>
+            </w:r>
+          </w:p>
+        </w:tc>
+        <w:tc>
+          <w:tcPr>
+            <w:tcW w:w="6661" w:type="dxa"/>
+            <w:vMerge/>
+            <w:vAlign w:val="center"/>
+          </w:tcPr>
+          <w:p>
+            <w:pPr>
+              <w:jc w:val="center"/>
+              <w:cnfStyle w:val="000000100000" w:firstRow="0" w:lastRow="0" w:firstColumn="0" w:lastColumn="0" w:oddVBand="0" w:evenVBand="0" w:oddHBand="1" w:evenHBand="0" w:firstRowFirstColumn="0" w:firstRowLastColumn="0" w:lastRowFirstColumn="0" w:lastRowLastColumn="0"/>
+            </w:pPr>
+          </w:p>
+        </w:tc>
+      </w:tr>
+      <w:tr>
+        <w:tc>
+          <w:tcPr>
+            <w:cnfStyle w:val="001000000000" w:firstRow="0" w:lastRow="0" w:firstColumn="1" w:lastColumn="0" w:oddVBand="0" w:evenVBand="0" w:oddHBand="0" w:evenHBand="0" w:firstRowFirstColumn="0" w:firstRowLastColumn="0" w:lastRowFirstColumn="0" w:lastRowLastColumn="0"/>
+            <w:tcW w:w="1415" w:type="dxa"/>
+            <w:vAlign w:val="center"/>
+          </w:tcPr>
+          <w:p>
+            <w:pPr>
+              <w:jc w:val="center"/>
+            </w:pPr>
+            <w:r>
+              <w:t>DefaultActor</w:t>
+            </w:r>
+          </w:p>
+        </w:tc>
+        <w:tc>
+          <w:tcPr>
+            <w:tcW w:w="1274" w:type="dxa"/>
+            <w:vAlign w:val="center"/>
+          </w:tcPr>
+          <w:p>
+            <w:pPr>
+              <w:jc w:val="center"/>
+              <w:cnfStyle w:val="000000000000" w:firstRow="0" w:lastRow="0" w:firstColumn="0" w:lastColumn="0" w:oddVBand="0" w:evenVBand="0" w:oddHBand="0" w:evenHBand="0" w:firstRowFirstColumn="0" w:firstRowLastColumn="0" w:lastRowFirstColumn="0" w:lastRowLastColumn="0"/>
+            </w:pPr>
+            <w:r>
+              <w:t>-</w:t>
+            </w:r>
+          </w:p>
+        </w:tc>
+        <w:tc>
+          <w:tcPr>
+            <w:tcW w:w="6661" w:type="dxa"/>
+            <w:vAlign w:val="center"/>
+          </w:tcPr>
+          <w:p>
+            <w:pPr>
+              <w:pStyle w:val="ListParagraph"/>
+              <w:numPr>
+                <w:ilvl w:val="0"/>
+                <w:numId w:val="21"/>
+              </w:numPr>
+              <w:cnfStyle w:val="000000000000" w:firstRow="0" w:lastRow="0" w:firstColumn="0" w:lastColumn="0" w:oddVBand="0" w:evenVBand="0" w:oddHBand="0" w:evenHBand="0" w:firstRowFirstColumn="0" w:firstRowLastColumn="0" w:lastRowFirstColumn="0" w:lastRowLastColumn="0"/>
+            </w:pPr>
+          </w:p>
+        </w:tc>
+      </w:tr>
+      <w:tr>
+        <w:trPr>
+          <w:cnfStyle w:val="000000100000" w:firstRow="0" w:lastRow="0" w:firstColumn="0" w:lastColumn="0" w:oddVBand="0" w:evenVBand="0" w:oddHBand="1" w:evenHBand="0" w:firstRowFirstColumn="0" w:firstRowLastColumn="0" w:lastRowFirstColumn="0" w:lastRowLastColumn="0"/>
+        </w:trPr>
+        <w:tc>
+          <w:tcPr>
+            <w:cnfStyle w:val="001000000000" w:firstRow="0" w:lastRow="0" w:firstColumn="1" w:lastColumn="0" w:oddVBand="0" w:evenVBand="0" w:oddHBand="0" w:evenHBand="0" w:firstRowFirstColumn="0" w:firstRowLastColumn="0" w:lastRowFirstColumn="0" w:lastRowLastColumn="0"/>
+            <w:tcW w:w="1415" w:type="dxa"/>
+            <w:vAlign w:val="center"/>
+          </w:tcPr>
+          <w:p>
+            <w:pPr>
+              <w:jc w:val="center"/>
+            </w:pPr>
+            <w:r>
+              <w:t>LakeWorld</w:t>
+            </w:r>
+          </w:p>
+        </w:tc>
+        <w:tc>
+          <w:tcPr>
+            <w:tcW w:w="1274" w:type="dxa"/>
+            <w:vAlign w:val="center"/>
+          </w:tcPr>
+          <w:p>
+            <w:pPr>
+              <w:jc w:val="center"/>
+              <w:cnfStyle w:val="000000100000" w:firstRow="0" w:lastRow="0" w:firstColumn="0" w:lastColumn="0" w:oddVBand="0" w:evenVBand="0" w:oddHBand="1" w:evenHBand="0" w:firstRowFirstColumn="0" w:firstRowLastColumn="0" w:lastRowFirstColumn="0" w:lastRowLastColumn="0"/>
+            </w:pPr>
+            <w:r>
+              <w:t>Lake.clp</w:t>
+            </w:r>
+          </w:p>
+        </w:tc>
+        <w:tc>
+          <w:tcPr>
+            <w:tcW w:w="6661" w:type="dxa"/>
+            <w:vAlign w:val="center"/>
+          </w:tcPr>
+          <w:p>
+            <w:pPr>
+              <w:pStyle w:val="ListParagraph"/>
+              <w:numPr>
+                <w:ilvl w:val="0"/>
+                <w:numId w:val="21"/>
+              </w:numPr>
+              <w:cnfStyle w:val="000000100000" w:firstRow="0" w:lastRow="0" w:firstColumn="0" w:lastColumn="0" w:oddVBand="0" w:evenVBand="0" w:oddHBand="1" w:evenHBand="0" w:firstRowFirstColumn="0" w:firstRowLastColumn="0" w:lastRowFirstColumn="0" w:lastRowLastColumn="0"/>
+            </w:pPr>
+          </w:p>
+        </w:tc>
+      </w:tr>
+    </w:tbl>
+    <w:p/>
+    <w:p>
+      <w:r>
+        <w:t>W razie potrzeby można zdefiniować format danych dla danego aktora oraz napisać własną logikę odpowiedzialną za odczyt i modyf</w:t>
+      </w:r>
       <w:bookmarkStart w:id="0" w:name="_GoBack"/>
       <w:bookmarkEnd w:id="0"/>
-    </w:p>
-    <w:p>
-      <w:pPr>
-        <w:pStyle w:val="Heading1"/>
-      </w:pPr>
-      <w:r>
-        <w:t>Aktorzy</w:t>
-      </w:r>
-    </w:p>
-    <w:p>
-      <w:pPr>
-        <w:ind w:left="432"/>
-      </w:pPr>
-      <w:r>
-        <w:t>Aktorzy w aplikacji zostali zdefiniowani zgodnie z wymaganiami świata, tj. posiadają oni odpowiednie pola oraz metody pozwalające im na komunikację z aplikacją. Niemniej nie zostali wyposażeni w funkcjonalność niezbędną do wymiany danych.</w:t>
+      <w:r>
+        <w:t>ikację tychże danych.</w:t>
       </w:r>
     </w:p>
     <w:p>
@@ -229,6 +447,7 @@
         <w:pStyle w:val="Heading2"/>
       </w:pPr>
       <w:r>
+        <w:lastRenderedPageBreak/>
         <w:t>Ładowanie aktorów</w:t>
       </w:r>
     </w:p>
@@ -287,7 +506,6 @@
         <w:pStyle w:val="Heading2"/>
       </w:pPr>
       <w:r>
-        <w:lastRenderedPageBreak/>
         <w:t>Wymagania implementacyjne aktorów</w:t>
       </w:r>
     </w:p>
@@ -351,6 +569,84 @@
       </w:r>
       <w:r>
         <w:t>, który wymusza implementacją odpowiednich metod.</w:t>
+      </w:r>
+    </w:p>
+    <w:p>
+      <w:pPr>
+        <w:pStyle w:val="Heading1"/>
+      </w:pPr>
+      <w:r>
+        <w:t>Jak działa tura</w:t>
+      </w:r>
+    </w:p>
+    <w:p>
+      <w:r>
+        <w:t>Aplikacja trzyma załadowane deskryptory aktorów. Deskryptor jest w tym miejscu takim obiektem, który wiąże ze sobą środowiska Clisp oraz instancję aktora po stronie Javy.</w:t>
+      </w:r>
+    </w:p>
+    <w:p>
+      <w:r>
+        <w:t>Jeden przebieg pętli gry wygląda w sposób następujący:</w:t>
+      </w:r>
+    </w:p>
+    <w:p>
+      <w:pPr>
+        <w:pStyle w:val="ListParagraph"/>
+        <w:numPr>
+          <w:ilvl w:val="0"/>
+          <w:numId w:val="18"/>
+        </w:numPr>
+      </w:pPr>
+      <w:r>
+        <w:t>Zbierane są dane od instancji aktorów</w:t>
+      </w:r>
+    </w:p>
+    <w:p>
+      <w:pPr>
+        <w:pStyle w:val="ListParagraph"/>
+        <w:numPr>
+          <w:ilvl w:val="0"/>
+          <w:numId w:val="18"/>
+        </w:numPr>
+      </w:pPr>
+      <w:r>
+        <w:t>Dane ładowane są do instancji środowiska Clisp danego aktora</w:t>
+      </w:r>
+    </w:p>
+    <w:p>
+      <w:pPr>
+        <w:pStyle w:val="ListParagraph"/>
+        <w:numPr>
+          <w:ilvl w:val="0"/>
+          <w:numId w:val="18"/>
+        </w:numPr>
+      </w:pPr>
+      <w:r>
+        <w:t>Clisp jest uruchamiany</w:t>
+      </w:r>
+    </w:p>
+    <w:p>
+      <w:pPr>
+        <w:pStyle w:val="ListParagraph"/>
+        <w:numPr>
+          <w:ilvl w:val="0"/>
+          <w:numId w:val="18"/>
+        </w:numPr>
+      </w:pPr>
+      <w:r>
+        <w:t>Zbierane są wyniki i przekazywane aktorom</w:t>
+      </w:r>
+    </w:p>
+    <w:p>
+      <w:pPr>
+        <w:pStyle w:val="ListParagraph"/>
+        <w:numPr>
+          <w:ilvl w:val="0"/>
+          <w:numId w:val="18"/>
+        </w:numPr>
+      </w:pPr>
+      <w:r>
+        <w:t>Wykonywana jest logika po stronie Java, które powinna modyfikować otrzymane dane</w:t>
       </w:r>
     </w:p>
     <w:sectPr>
@@ -415,6 +711,119 @@
 <file path=word/numbering.xml><?xml version="1.0" encoding="utf-8"?>
 <w:numbering xmlns:wpc="http://schemas.microsoft.com/office/word/2010/wordprocessingCanvas" xmlns:mc="http://schemas.openxmlformats.org/markup-compatibility/2006" xmlns:o="urn:schemas-microsoft-com:office:office" xmlns:r="http://schemas.openxmlformats.org/officeDocument/2006/relationships" xmlns:m="http://schemas.openxmlformats.org/officeDocument/2006/math" xmlns:v="urn:schemas-microsoft-com:vml" xmlns:wp14="http://schemas.microsoft.com/office/word/2010/wordprocessingDrawing" xmlns:wp="http://schemas.openxmlformats.org/drawingml/2006/wordprocessingDrawing" xmlns:w10="urn:schemas-microsoft-com:office:word" xmlns:w="http://schemas.openxmlformats.org/wordprocessingml/2006/main" xmlns:w14="http://schemas.microsoft.com/office/word/2010/wordml" xmlns:w15="http://schemas.microsoft.com/office/word/2012/wordml" xmlns:wpg="http://schemas.microsoft.com/office/word/2010/wordprocessingGroup" xmlns:wpi="http://schemas.microsoft.com/office/word/2010/wordprocessingInk" xmlns:wne="http://schemas.microsoft.com/office/word/2006/wordml" xmlns:wps="http://schemas.microsoft.com/office/word/2010/wordprocessingShape" mc:Ignorable="w14 w15 wp14">
   <w:abstractNum w:abstractNumId="0">
+    <w:nsid w:val="31651EF2"/>
+    <w:multiLevelType w:val="hybridMultilevel"/>
+    <w:tmpl w:val="B278437E"/>
+    <w:lvl w:ilvl="0" w:tplc="04150001">
+      <w:start w:val="1"/>
+      <w:numFmt w:val="bullet"/>
+      <w:lvlText w:val=""/>
+      <w:lvlJc w:val="left"/>
+      <w:pPr>
+        <w:ind w:left="720" w:hanging="360"/>
+      </w:pPr>
+      <w:rPr>
+        <w:rFonts w:ascii="Symbol" w:hAnsi="Symbol" w:hint="default"/>
+      </w:rPr>
+    </w:lvl>
+    <w:lvl w:ilvl="1" w:tplc="04150003" w:tentative="1">
+      <w:start w:val="1"/>
+      <w:numFmt w:val="bullet"/>
+      <w:lvlText w:val="o"/>
+      <w:lvlJc w:val="left"/>
+      <w:pPr>
+        <w:ind w:left="1440" w:hanging="360"/>
+      </w:pPr>
+      <w:rPr>
+        <w:rFonts w:ascii="Courier New" w:hAnsi="Courier New" w:cs="Courier New" w:hint="default"/>
+      </w:rPr>
+    </w:lvl>
+    <w:lvl w:ilvl="2" w:tplc="04150005" w:tentative="1">
+      <w:start w:val="1"/>
+      <w:numFmt w:val="bullet"/>
+      <w:lvlText w:val=""/>
+      <w:lvlJc w:val="left"/>
+      <w:pPr>
+        <w:ind w:left="2160" w:hanging="360"/>
+      </w:pPr>
+      <w:rPr>
+        <w:rFonts w:ascii="Wingdings" w:hAnsi="Wingdings" w:hint="default"/>
+      </w:rPr>
+    </w:lvl>
+    <w:lvl w:ilvl="3" w:tplc="04150001" w:tentative="1">
+      <w:start w:val="1"/>
+      <w:numFmt w:val="bullet"/>
+      <w:lvlText w:val=""/>
+      <w:lvlJc w:val="left"/>
+      <w:pPr>
+        <w:ind w:left="2880" w:hanging="360"/>
+      </w:pPr>
+      <w:rPr>
+        <w:rFonts w:ascii="Symbol" w:hAnsi="Symbol" w:hint="default"/>
+      </w:rPr>
+    </w:lvl>
+    <w:lvl w:ilvl="4" w:tplc="04150003" w:tentative="1">
+      <w:start w:val="1"/>
+      <w:numFmt w:val="bullet"/>
+      <w:lvlText w:val="o"/>
+      <w:lvlJc w:val="left"/>
+      <w:pPr>
+        <w:ind w:left="3600" w:hanging="360"/>
+      </w:pPr>
+      <w:rPr>
+        <w:rFonts w:ascii="Courier New" w:hAnsi="Courier New" w:cs="Courier New" w:hint="default"/>
+      </w:rPr>
+    </w:lvl>
+    <w:lvl w:ilvl="5" w:tplc="04150005" w:tentative="1">
+      <w:start w:val="1"/>
+      <w:numFmt w:val="bullet"/>
+      <w:lvlText w:val=""/>
+      <w:lvlJc w:val="left"/>
+      <w:pPr>
+        <w:ind w:left="4320" w:hanging="360"/>
+      </w:pPr>
+      <w:rPr>
+        <w:rFonts w:ascii="Wingdings" w:hAnsi="Wingdings" w:hint="default"/>
+      </w:rPr>
+    </w:lvl>
+    <w:lvl w:ilvl="6" w:tplc="04150001" w:tentative="1">
+      <w:start w:val="1"/>
+      <w:numFmt w:val="bullet"/>
+      <w:lvlText w:val=""/>
+      <w:lvlJc w:val="left"/>
+      <w:pPr>
+        <w:ind w:left="5040" w:hanging="360"/>
+      </w:pPr>
+      <w:rPr>
+        <w:rFonts w:ascii="Symbol" w:hAnsi="Symbol" w:hint="default"/>
+      </w:rPr>
+    </w:lvl>
+    <w:lvl w:ilvl="7" w:tplc="04150003" w:tentative="1">
+      <w:start w:val="1"/>
+      <w:numFmt w:val="bullet"/>
+      <w:lvlText w:val="o"/>
+      <w:lvlJc w:val="left"/>
+      <w:pPr>
+        <w:ind w:left="5760" w:hanging="360"/>
+      </w:pPr>
+      <w:rPr>
+        <w:rFonts w:ascii="Courier New" w:hAnsi="Courier New" w:cs="Courier New" w:hint="default"/>
+      </w:rPr>
+    </w:lvl>
+    <w:lvl w:ilvl="8" w:tplc="04150005" w:tentative="1">
+      <w:start w:val="1"/>
+      <w:numFmt w:val="bullet"/>
+      <w:lvlText w:val=""/>
+      <w:lvlJc w:val="left"/>
+      <w:pPr>
+        <w:ind w:left="6480" w:hanging="360"/>
+      </w:pPr>
+      <w:rPr>
+        <w:rFonts w:ascii="Wingdings" w:hAnsi="Wingdings" w:hint="default"/>
+      </w:rPr>
+    </w:lvl>
+  </w:abstractNum>
+  <w:abstractNum w:abstractNumId="1">
     <w:nsid w:val="33C95D9C"/>
     <w:multiLevelType w:val="hybridMultilevel"/>
     <w:tmpl w:val="EDC8CCC4"/>
@@ -527,7 +936,7 @@
       </w:rPr>
     </w:lvl>
   </w:abstractNum>
-  <w:abstractNum w:abstractNumId="1">
+  <w:abstractNum w:abstractNumId="2">
     <w:nsid w:val="3A417FB7"/>
     <w:multiLevelType w:val="hybridMultilevel"/>
     <w:tmpl w:val="B880A518"/>
@@ -613,7 +1022,120 @@
       </w:pPr>
     </w:lvl>
   </w:abstractNum>
-  <w:abstractNum w:abstractNumId="2">
+  <w:abstractNum w:abstractNumId="3">
+    <w:nsid w:val="3FCD57DC"/>
+    <w:multiLevelType w:val="hybridMultilevel"/>
+    <w:tmpl w:val="EA94F670"/>
+    <w:lvl w:ilvl="0" w:tplc="04150001">
+      <w:start w:val="1"/>
+      <w:numFmt w:val="bullet"/>
+      <w:lvlText w:val=""/>
+      <w:lvlJc w:val="left"/>
+      <w:pPr>
+        <w:ind w:left="720" w:hanging="360"/>
+      </w:pPr>
+      <w:rPr>
+        <w:rFonts w:ascii="Symbol" w:hAnsi="Symbol" w:hint="default"/>
+      </w:rPr>
+    </w:lvl>
+    <w:lvl w:ilvl="1" w:tplc="04150003" w:tentative="1">
+      <w:start w:val="1"/>
+      <w:numFmt w:val="bullet"/>
+      <w:lvlText w:val="o"/>
+      <w:lvlJc w:val="left"/>
+      <w:pPr>
+        <w:ind w:left="1440" w:hanging="360"/>
+      </w:pPr>
+      <w:rPr>
+        <w:rFonts w:ascii="Courier New" w:hAnsi="Courier New" w:cs="Courier New" w:hint="default"/>
+      </w:rPr>
+    </w:lvl>
+    <w:lvl w:ilvl="2" w:tplc="04150005" w:tentative="1">
+      <w:start w:val="1"/>
+      <w:numFmt w:val="bullet"/>
+      <w:lvlText w:val=""/>
+      <w:lvlJc w:val="left"/>
+      <w:pPr>
+        <w:ind w:left="2160" w:hanging="360"/>
+      </w:pPr>
+      <w:rPr>
+        <w:rFonts w:ascii="Wingdings" w:hAnsi="Wingdings" w:hint="default"/>
+      </w:rPr>
+    </w:lvl>
+    <w:lvl w:ilvl="3" w:tplc="04150001" w:tentative="1">
+      <w:start w:val="1"/>
+      <w:numFmt w:val="bullet"/>
+      <w:lvlText w:val=""/>
+      <w:lvlJc w:val="left"/>
+      <w:pPr>
+        <w:ind w:left="2880" w:hanging="360"/>
+      </w:pPr>
+      <w:rPr>
+        <w:rFonts w:ascii="Symbol" w:hAnsi="Symbol" w:hint="default"/>
+      </w:rPr>
+    </w:lvl>
+    <w:lvl w:ilvl="4" w:tplc="04150003" w:tentative="1">
+      <w:start w:val="1"/>
+      <w:numFmt w:val="bullet"/>
+      <w:lvlText w:val="o"/>
+      <w:lvlJc w:val="left"/>
+      <w:pPr>
+        <w:ind w:left="3600" w:hanging="360"/>
+      </w:pPr>
+      <w:rPr>
+        <w:rFonts w:ascii="Courier New" w:hAnsi="Courier New" w:cs="Courier New" w:hint="default"/>
+      </w:rPr>
+    </w:lvl>
+    <w:lvl w:ilvl="5" w:tplc="04150005" w:tentative="1">
+      <w:start w:val="1"/>
+      <w:numFmt w:val="bullet"/>
+      <w:lvlText w:val=""/>
+      <w:lvlJc w:val="left"/>
+      <w:pPr>
+        <w:ind w:left="4320" w:hanging="360"/>
+      </w:pPr>
+      <w:rPr>
+        <w:rFonts w:ascii="Wingdings" w:hAnsi="Wingdings" w:hint="default"/>
+      </w:rPr>
+    </w:lvl>
+    <w:lvl w:ilvl="6" w:tplc="04150001" w:tentative="1">
+      <w:start w:val="1"/>
+      <w:numFmt w:val="bullet"/>
+      <w:lvlText w:val=""/>
+      <w:lvlJc w:val="left"/>
+      <w:pPr>
+        <w:ind w:left="5040" w:hanging="360"/>
+      </w:pPr>
+      <w:rPr>
+        <w:rFonts w:ascii="Symbol" w:hAnsi="Symbol" w:hint="default"/>
+      </w:rPr>
+    </w:lvl>
+    <w:lvl w:ilvl="7" w:tplc="04150003" w:tentative="1">
+      <w:start w:val="1"/>
+      <w:numFmt w:val="bullet"/>
+      <w:lvlText w:val="o"/>
+      <w:lvlJc w:val="left"/>
+      <w:pPr>
+        <w:ind w:left="5760" w:hanging="360"/>
+      </w:pPr>
+      <w:rPr>
+        <w:rFonts w:ascii="Courier New" w:hAnsi="Courier New" w:cs="Courier New" w:hint="default"/>
+      </w:rPr>
+    </w:lvl>
+    <w:lvl w:ilvl="8" w:tplc="04150005" w:tentative="1">
+      <w:start w:val="1"/>
+      <w:numFmt w:val="bullet"/>
+      <w:lvlText w:val=""/>
+      <w:lvlJc w:val="left"/>
+      <w:pPr>
+        <w:ind w:left="6480" w:hanging="360"/>
+      </w:pPr>
+      <w:rPr>
+        <w:rFonts w:ascii="Wingdings" w:hAnsi="Wingdings" w:hint="default"/>
+      </w:rPr>
+    </w:lvl>
+  </w:abstractNum>
+  <w:abstractNum w:abstractNumId="4">
     <w:nsid w:val="469A52F2"/>
     <w:multiLevelType w:val="multilevel"/>
     <w:tmpl w:val="4B2896E4"/>
@@ -735,7 +1257,93 @@
       </w:rPr>
     </w:lvl>
   </w:abstractNum>
-  <w:abstractNum w:abstractNumId="3">
+  <w:abstractNum w:abstractNumId="5">
+    <w:nsid w:val="4829218A"/>
+    <w:multiLevelType w:val="hybridMultilevel"/>
+    <w:tmpl w:val="BA38833E"/>
+    <w:lvl w:ilvl="0" w:tplc="04150017">
+      <w:start w:val="1"/>
+      <w:numFmt w:val="lowerLetter"/>
+      <w:lvlText w:val="%1)"/>
+      <w:lvlJc w:val="left"/>
+      <w:pPr>
+        <w:ind w:left="720" w:hanging="360"/>
+      </w:pPr>
+    </w:lvl>
+    <w:lvl w:ilvl="1" w:tplc="04150019" w:tentative="1">
+      <w:start w:val="1"/>
+      <w:numFmt w:val="lowerLetter"/>
+      <w:lvlText w:val="%2."/>
+      <w:lvlJc w:val="left"/>
+      <w:pPr>
+        <w:ind w:left="1440" w:hanging="360"/>
+      </w:pPr>
+    </w:lvl>
+    <w:lvl w:ilvl="2" w:tplc="0415001B" w:tentative="1">
+      <w:start w:val="1"/>
+      <w:numFmt w:val="lowerRoman"/>
+      <w:lvlText w:val="%3."/>
+      <w:lvlJc w:val="right"/>
+      <w:pPr>
+        <w:ind w:left="2160" w:hanging="180"/>
+      </w:pPr>
+    </w:lvl>
+    <w:lvl w:ilvl="3" w:tplc="0415000F" w:tentative="1">
+      <w:start w:val="1"/>
+      <w:numFmt w:val="decimal"/>
+      <w:lvlText w:val="%4."/>
+      <w:lvlJc w:val="left"/>
+      <w:pPr>
+        <w:ind w:left="2880" w:hanging="360"/>
+      </w:pPr>
+    </w:lvl>
+    <w:lvl w:ilvl="4" w:tplc="04150019" w:tentative="1">
+      <w:start w:val="1"/>
+      <w:numFmt w:val="lowerLetter"/>
+      <w:lvlText w:val="%5."/>
+      <w:lvlJc w:val="left"/>
+      <w:pPr>
+        <w:ind w:left="3600" w:hanging="360"/>
+      </w:pPr>
+    </w:lvl>
+    <w:lvl w:ilvl="5" w:tplc="0415001B" w:tentative="1">
+      <w:start w:val="1"/>
+      <w:numFmt w:val="lowerRoman"/>
+      <w:lvlText w:val="%6."/>
+      <w:lvlJc w:val="right"/>
+      <w:pPr>
+        <w:ind w:left="4320" w:hanging="180"/>
+      </w:pPr>
+    </w:lvl>
+    <w:lvl w:ilvl="6" w:tplc="0415000F" w:tentative="1">
+      <w:start w:val="1"/>
+      <w:numFmt w:val="decimal"/>
+      <w:lvlText w:val="%7."/>
+      <w:lvlJc w:val="left"/>
+      <w:pPr>
+        <w:ind w:left="5040" w:hanging="360"/>
+      </w:pPr>
+    </w:lvl>
+    <w:lvl w:ilvl="7" w:tplc="04150019" w:tentative="1">
+      <w:start w:val="1"/>
+      <w:numFmt w:val="lowerLetter"/>
+      <w:lvlText w:val="%8."/>
+      <w:lvlJc w:val="left"/>
+      <w:pPr>
+        <w:ind w:left="5760" w:hanging="360"/>
+      </w:pPr>
+    </w:lvl>
+    <w:lvl w:ilvl="8" w:tplc="0415001B" w:tentative="1">
+      <w:start w:val="1"/>
+      <w:numFmt w:val="lowerRoman"/>
+      <w:lvlText w:val="%9."/>
+      <w:lvlJc w:val="right"/>
+      <w:pPr>
+        <w:ind w:left="6480" w:hanging="180"/>
+      </w:pPr>
+    </w:lvl>
+  </w:abstractNum>
+  <w:abstractNum w:abstractNumId="6">
     <w:nsid w:val="549B76E6"/>
     <w:multiLevelType w:val="hybridMultilevel"/>
     <w:tmpl w:val="1D409D14"/>
@@ -824,7 +1432,93 @@
       </w:pPr>
     </w:lvl>
   </w:abstractNum>
-  <w:abstractNum w:abstractNumId="4">
+  <w:abstractNum w:abstractNumId="7">
+    <w:nsid w:val="6AA51627"/>
+    <w:multiLevelType w:val="hybridMultilevel"/>
+    <w:tmpl w:val="1988F99E"/>
+    <w:lvl w:ilvl="0" w:tplc="0415000F">
+      <w:start w:val="1"/>
+      <w:numFmt w:val="decimal"/>
+      <w:lvlText w:val="%1."/>
+      <w:lvlJc w:val="left"/>
+      <w:pPr>
+        <w:ind w:left="720" w:hanging="360"/>
+      </w:pPr>
+    </w:lvl>
+    <w:lvl w:ilvl="1" w:tplc="04150019" w:tentative="1">
+      <w:start w:val="1"/>
+      <w:numFmt w:val="lowerLetter"/>
+      <w:lvlText w:val="%2."/>
+      <w:lvlJc w:val="left"/>
+      <w:pPr>
+        <w:ind w:left="1440" w:hanging="360"/>
+      </w:pPr>
+    </w:lvl>
+    <w:lvl w:ilvl="2" w:tplc="0415001B" w:tentative="1">
+      <w:start w:val="1"/>
+      <w:numFmt w:val="lowerRoman"/>
+      <w:lvlText w:val="%3."/>
+      <w:lvlJc w:val="right"/>
+      <w:pPr>
+        <w:ind w:left="2160" w:hanging="180"/>
+      </w:pPr>
+    </w:lvl>
+    <w:lvl w:ilvl="3" w:tplc="0415000F" w:tentative="1">
+      <w:start w:val="1"/>
+      <w:numFmt w:val="decimal"/>
+      <w:lvlText w:val="%4."/>
+      <w:lvlJc w:val="left"/>
+      <w:pPr>
+        <w:ind w:left="2880" w:hanging="360"/>
+      </w:pPr>
+    </w:lvl>
+    <w:lvl w:ilvl="4" w:tplc="04150019" w:tentative="1">
+      <w:start w:val="1"/>
+      <w:numFmt w:val="lowerLetter"/>
+      <w:lvlText w:val="%5."/>
+      <w:lvlJc w:val="left"/>
+      <w:pPr>
+        <w:ind w:left="3600" w:hanging="360"/>
+      </w:pPr>
+    </w:lvl>
+    <w:lvl w:ilvl="5" w:tplc="0415001B" w:tentative="1">
+      <w:start w:val="1"/>
+      <w:numFmt w:val="lowerRoman"/>
+      <w:lvlText w:val="%6."/>
+      <w:lvlJc w:val="right"/>
+      <w:pPr>
+        <w:ind w:left="4320" w:hanging="180"/>
+      </w:pPr>
+    </w:lvl>
+    <w:lvl w:ilvl="6" w:tplc="0415000F" w:tentative="1">
+      <w:start w:val="1"/>
+      <w:numFmt w:val="decimal"/>
+      <w:lvlText w:val="%7."/>
+      <w:lvlJc w:val="left"/>
+      <w:pPr>
+        <w:ind w:left="5040" w:hanging="360"/>
+      </w:pPr>
+    </w:lvl>
+    <w:lvl w:ilvl="7" w:tplc="04150019" w:tentative="1">
+      <w:start w:val="1"/>
+      <w:numFmt w:val="lowerLetter"/>
+      <w:lvlText w:val="%8."/>
+      <w:lvlJc w:val="left"/>
+      <w:pPr>
+        <w:ind w:left="5760" w:hanging="360"/>
+      </w:pPr>
+    </w:lvl>
+    <w:lvl w:ilvl="8" w:tplc="0415001B" w:tentative="1">
+      <w:start w:val="1"/>
+      <w:numFmt w:val="lowerRoman"/>
+      <w:lvlText w:val="%9."/>
+      <w:lvlJc w:val="right"/>
+      <w:pPr>
+        <w:ind w:left="6480" w:hanging="180"/>
+      </w:pPr>
+    </w:lvl>
+  </w:abstractNum>
+  <w:abstractNum w:abstractNumId="8">
     <w:nsid w:val="6E9224EB"/>
     <w:multiLevelType w:val="hybridMultilevel"/>
     <w:tmpl w:val="28CC94C2"/>
@@ -910,10 +1604,10 @@
       </w:pPr>
     </w:lvl>
   </w:abstractNum>
-  <w:abstractNum w:abstractNumId="5">
+  <w:abstractNum w:abstractNumId="9">
     <w:nsid w:val="7B5C38CB"/>
     <w:multiLevelType w:val="multilevel"/>
-    <w:tmpl w:val="5CE8B454"/>
+    <w:tmpl w:val="6C243C0C"/>
     <w:lvl w:ilvl="0">
       <w:start w:val="1"/>
       <w:numFmt w:val="decimal"/>
@@ -1042,49 +1736,49 @@
     </w:lvl>
   </w:abstractNum>
   <w:num w:numId="1">
-    <w:abstractNumId w:val="3"/>
+    <w:abstractNumId w:val="6"/>
   </w:num>
   <w:num w:numId="2">
-    <w:abstractNumId w:val="2"/>
+    <w:abstractNumId w:val="4"/>
   </w:num>
   <w:num w:numId="3">
-    <w:abstractNumId w:val="2"/>
+    <w:abstractNumId w:val="4"/>
   </w:num>
   <w:num w:numId="4">
-    <w:abstractNumId w:val="2"/>
+    <w:abstractNumId w:val="4"/>
   </w:num>
   <w:num w:numId="5">
-    <w:abstractNumId w:val="2"/>
+    <w:abstractNumId w:val="4"/>
   </w:num>
   <w:num w:numId="6">
-    <w:abstractNumId w:val="2"/>
+    <w:abstractNumId w:val="4"/>
   </w:num>
   <w:num w:numId="7">
-    <w:abstractNumId w:val="2"/>
+    <w:abstractNumId w:val="4"/>
   </w:num>
   <w:num w:numId="8">
-    <w:abstractNumId w:val="2"/>
+    <w:abstractNumId w:val="4"/>
   </w:num>
   <w:num w:numId="9">
-    <w:abstractNumId w:val="2"/>
+    <w:abstractNumId w:val="4"/>
   </w:num>
   <w:num w:numId="10">
-    <w:abstractNumId w:val="2"/>
+    <w:abstractNumId w:val="4"/>
   </w:num>
   <w:num w:numId="11">
-    <w:abstractNumId w:val="2"/>
+    <w:abstractNumId w:val="4"/>
   </w:num>
   <w:num w:numId="12">
-    <w:abstractNumId w:val="2"/>
+    <w:abstractNumId w:val="4"/>
   </w:num>
   <w:num w:numId="13">
-    <w:abstractNumId w:val="4"/>
+    <w:abstractNumId w:val="8"/>
   </w:num>
   <w:num w:numId="14">
-    <w:abstractNumId w:val="5"/>
+    <w:abstractNumId w:val="9"/>
   </w:num>
   <w:num w:numId="15">
-    <w:abstractNumId w:val="5"/>
+    <w:abstractNumId w:val="9"/>
     <w:lvlOverride w:ilvl="0">
       <w:startOverride w:val="1"/>
     </w:lvlOverride>
@@ -1114,10 +1808,22 @@
     </w:lvlOverride>
   </w:num>
   <w:num w:numId="16">
+    <w:abstractNumId w:val="2"/>
+  </w:num>
+  <w:num w:numId="17">
     <w:abstractNumId w:val="1"/>
   </w:num>
-  <w:num w:numId="17">
+  <w:num w:numId="18">
+    <w:abstractNumId w:val="7"/>
+  </w:num>
+  <w:num w:numId="19">
     <w:abstractNumId w:val="0"/>
+  </w:num>
+  <w:num w:numId="20">
+    <w:abstractNumId w:val="5"/>
+  </w:num>
+  <w:num w:numId="21">
+    <w:abstractNumId w:val="3"/>
   </w:num>
 </w:numbering>
 </file>
@@ -1527,7 +2233,7 @@
     <w:autoRedefine/>
     <w:uiPriority w:val="9"/>
     <w:qFormat/>
-    <w:rsid w:val="00C040D6"/>
+    <w:rsid w:val="001E2772"/>
     <w:pPr>
       <w:keepNext/>
       <w:keepLines/>
@@ -1554,6 +2260,7 @@
     <w:uiPriority w:val="9"/>
     <w:unhideWhenUsed/>
     <w:qFormat/>
+    <w:rsid w:val="001E2772"/>
     <w:pPr>
       <w:keepNext/>
       <w:keepLines/>
@@ -1795,7 +2502,7 @@
     <w:basedOn w:val="DefaultParagraphFont"/>
     <w:link w:val="Heading1"/>
     <w:uiPriority w:val="9"/>
-    <w:rsid w:val="00C040D6"/>
+    <w:rsid w:val="001E2772"/>
     <w:rPr>
       <w:rFonts w:asciiTheme="majorHAnsi" w:eastAsiaTheme="majorEastAsia" w:hAnsiTheme="majorHAnsi" w:cstheme="majorBidi"/>
       <w:b/>
@@ -1810,12 +2517,14 @@
     <w:basedOn w:val="DefaultParagraphFont"/>
     <w:link w:val="Heading2"/>
     <w:uiPriority w:val="9"/>
+    <w:rsid w:val="001E2772"/>
     <w:rPr>
       <w:rFonts w:asciiTheme="majorHAnsi" w:eastAsiaTheme="majorEastAsia" w:hAnsiTheme="majorHAnsi" w:cstheme="majorBidi"/>
       <w:b/>
       <w:bCs/>
       <w:sz w:val="32"/>
       <w:szCs w:val="32"/>
+      <w:lang w:val="pl-PL"/>
     </w:rPr>
   </w:style>
   <w:style w:type="character" w:customStyle="1" w:styleId="Heading3Char">
@@ -2166,6 +2875,115 @@
     <w:pPr>
       <w:outlineLvl w:val="9"/>
     </w:pPr>
+  </w:style>
+  <w:style w:type="table" w:styleId="TableGrid">
+    <w:name w:val="Table Grid"/>
+    <w:basedOn w:val="TableNormal"/>
+    <w:uiPriority w:val="39"/>
+    <w:rsid w:val="001E2772"/>
+    <w:pPr>
+      <w:spacing w:after="0" w:line="240" w:lineRule="auto"/>
+    </w:pPr>
+    <w:tblPr>
+      <w:tblInd w:w="0" w:type="dxa"/>
+      <w:tblBorders>
+        <w:top w:val="single" w:sz="4" w:space="0" w:color="auto"/>
+        <w:left w:val="single" w:sz="4" w:space="0" w:color="auto"/>
+        <w:bottom w:val="single" w:sz="4" w:space="0" w:color="auto"/>
+        <w:right w:val="single" w:sz="4" w:space="0" w:color="auto"/>
+        <w:insideH w:val="single" w:sz="4" w:space="0" w:color="auto"/>
+        <w:insideV w:val="single" w:sz="4" w:space="0" w:color="auto"/>
+      </w:tblBorders>
+      <w:tblCellMar>
+        <w:top w:w="0" w:type="dxa"/>
+        <w:left w:w="108" w:type="dxa"/>
+        <w:bottom w:w="0" w:type="dxa"/>
+        <w:right w:w="108" w:type="dxa"/>
+      </w:tblCellMar>
+    </w:tblPr>
+  </w:style>
+  <w:style w:type="table" w:styleId="GridTable4-Accent5">
+    <w:name w:val="Grid Table 4 Accent 5"/>
+    <w:basedOn w:val="TableNormal"/>
+    <w:uiPriority w:val="49"/>
+    <w:rsid w:val="001E2772"/>
+    <w:pPr>
+      <w:spacing w:after="0" w:line="240" w:lineRule="auto"/>
+    </w:pPr>
+    <w:tblPr>
+      <w:tblStyleRowBandSize w:val="1"/>
+      <w:tblStyleColBandSize w:val="1"/>
+      <w:tblInd w:w="0" w:type="dxa"/>
+      <w:tblBorders>
+        <w:top w:val="single" w:sz="4" w:space="0" w:color="7EC492" w:themeColor="accent5" w:themeTint="99"/>
+        <w:left w:val="single" w:sz="4" w:space="0" w:color="7EC492" w:themeColor="accent5" w:themeTint="99"/>
+        <w:bottom w:val="single" w:sz="4" w:space="0" w:color="7EC492" w:themeColor="accent5" w:themeTint="99"/>
+        <w:right w:val="single" w:sz="4" w:space="0" w:color="7EC492" w:themeColor="accent5" w:themeTint="99"/>
+        <w:insideH w:val="single" w:sz="4" w:space="0" w:color="7EC492" w:themeColor="accent5" w:themeTint="99"/>
+        <w:insideV w:val="single" w:sz="4" w:space="0" w:color="7EC492" w:themeColor="accent5" w:themeTint="99"/>
+      </w:tblBorders>
+      <w:tblCellMar>
+        <w:top w:w="0" w:type="dxa"/>
+        <w:left w:w="108" w:type="dxa"/>
+        <w:bottom w:w="0" w:type="dxa"/>
+        <w:right w:w="108" w:type="dxa"/>
+      </w:tblCellMar>
+    </w:tblPr>
+    <w:tblStylePr w:type="firstRow">
+      <w:rPr>
+        <w:b/>
+        <w:bCs/>
+        <w:color w:val="FFFFFF" w:themeColor="background1"/>
+      </w:rPr>
+      <w:tblPr/>
+      <w:tcPr>
+        <w:tcBorders>
+          <w:top w:val="single" w:sz="4" w:space="0" w:color="3E8853" w:themeColor="accent5"/>
+          <w:left w:val="single" w:sz="4" w:space="0" w:color="3E8853" w:themeColor="accent5"/>
+          <w:bottom w:val="single" w:sz="4" w:space="0" w:color="3E8853" w:themeColor="accent5"/>
+          <w:right w:val="single" w:sz="4" w:space="0" w:color="3E8853" w:themeColor="accent5"/>
+          <w:insideH w:val="nil"/>
+          <w:insideV w:val="nil"/>
+        </w:tcBorders>
+        <w:shd w:val="clear" w:color="auto" w:fill="3E8853" w:themeFill="accent5"/>
+      </w:tcPr>
+    </w:tblStylePr>
+    <w:tblStylePr w:type="lastRow">
+      <w:rPr>
+        <w:b/>
+        <w:bCs/>
+      </w:rPr>
+      <w:tblPr/>
+      <w:tcPr>
+        <w:tcBorders>
+          <w:top w:val="double" w:sz="4" w:space="0" w:color="3E8853" w:themeColor="accent5"/>
+        </w:tcBorders>
+      </w:tcPr>
+    </w:tblStylePr>
+    <w:tblStylePr w:type="firstCol">
+      <w:rPr>
+        <w:b/>
+        <w:bCs/>
+      </w:rPr>
+    </w:tblStylePr>
+    <w:tblStylePr w:type="lastCol">
+      <w:rPr>
+        <w:b/>
+        <w:bCs/>
+      </w:rPr>
+    </w:tblStylePr>
+    <w:tblStylePr w:type="band1Vert">
+      <w:tblPr/>
+      <w:tcPr>
+        <w:shd w:val="clear" w:color="auto" w:fill="D3EBDA" w:themeFill="accent5" w:themeFillTint="33"/>
+      </w:tcPr>
+    </w:tblStylePr>
+    <w:tblStylePr w:type="band1Horz">
+      <w:tblPr/>
+      <w:tcPr>
+        <w:shd w:val="clear" w:color="auto" w:fill="D3EBDA" w:themeFill="accent5" w:themeFillTint="33"/>
+      </w:tcPr>
+    </w:tblStylePr>
   </w:style>
 </w:styles>
 </file>
@@ -2453,7 +3271,7 @@
 </file>
 
 <file path=customXml/itemProps2.xml><?xml version="1.0" encoding="utf-8"?>
-<ds:datastoreItem xmlns:ds="http://schemas.openxmlformats.org/officeDocument/2006/customXml" ds:itemID="{269E69B2-950D-4CFB-B2F9-E3CFF516F69F}">
+<ds:datastoreItem xmlns:ds="http://schemas.openxmlformats.org/officeDocument/2006/customXml" ds:itemID="{F91EEEE3-A374-4CFB-99FB-E05189B71A8F}">
   <ds:schemaRefs>
     <ds:schemaRef ds:uri="http://schemas.openxmlformats.org/officeDocument/2006/bibliography"/>
   </ds:schemaRefs>

</xml_diff>

<commit_message>
fields are created at the beginning of the program, when world is initialized lake is applying its world's rule (which field is lake) by random process free_fields are being assigned to the actors by their type free_land_field -> to land actors and bird free_water_field -> to water actors
</commit_message>
<xml_diff>
--- a/clisp/docx/overview.docx
+++ b/clisp/docx/overview.docx
@@ -278,8 +278,22 @@
       <w:r>
         <w:t>lake.types.{prefix}.initData – ścieżka do pliku properties z danymi wejściowymi danego aktora</w:t>
       </w:r>
-      <w:bookmarkStart w:id="0" w:name="_GoBack"/>
-      <w:bookmarkEnd w:id="0"/>
+    </w:p>
+    <w:p>
+      <w:pPr>
+        <w:pStyle w:val="Heading1"/>
+      </w:pPr>
+      <w:r>
+        <w:t>Plansza</w:t>
+      </w:r>
+    </w:p>
+    <w:p>
+      <w:pPr>
+        <w:ind w:left="432"/>
+      </w:pPr>
+      <w:r>
+        <w:t>Plansza w aplikacji składa się z pól, które opisane są w sposób umożliwiający ich późniejsze wykorzystanie przez świat oraz aktorów.</w:t>
+      </w:r>
     </w:p>
     <w:p>
       <w:pPr>
@@ -302,6 +316,7 @@
         <w:pStyle w:val="Heading2"/>
       </w:pPr>
       <w:r>
+        <w:lastRenderedPageBreak/>
         <w:t>Wiedza aktorów</w:t>
       </w:r>
     </w:p>
@@ -312,196 +327,2472 @@
     </w:p>
     <w:tbl>
       <w:tblPr>
-        <w:tblStyle w:val="GridTable4-Accent5"/>
+        <w:tblStyle w:val="TableGridLight"/>
         <w:tblW w:w="0" w:type="auto"/>
         <w:tblLook w:val="04A0" w:firstRow="1" w:lastRow="0" w:firstColumn="1" w:lastColumn="0" w:noHBand="0" w:noVBand="1"/>
       </w:tblPr>
       <w:tblGrid>
-        <w:gridCol w:w="1438"/>
-        <w:gridCol w:w="1273"/>
-        <w:gridCol w:w="6639"/>
+        <w:gridCol w:w="1259"/>
+        <w:gridCol w:w="2131"/>
+        <w:gridCol w:w="807"/>
+        <w:gridCol w:w="794"/>
+        <w:gridCol w:w="905"/>
+        <w:gridCol w:w="1196"/>
+        <w:gridCol w:w="1232"/>
+        <w:gridCol w:w="1026"/>
       </w:tblGrid>
       <w:tr>
-        <w:trPr>
-          <w:cnfStyle w:val="100000000000" w:firstRow="1" w:lastRow="0" w:firstColumn="0" w:lastColumn="0" w:oddVBand="0" w:evenVBand="0" w:oddHBand="0" w:evenHBand="0" w:firstRowFirstColumn="0" w:firstRowLastColumn="0" w:lastRowFirstColumn="0" w:lastRowLastColumn="0"/>
-        </w:trPr>
-        <w:tc>
-          <w:tcPr>
-            <w:cnfStyle w:val="001000000000" w:firstRow="0" w:lastRow="0" w:firstColumn="1" w:lastColumn="0" w:oddVBand="0" w:evenVBand="0" w:oddHBand="0" w:evenHBand="0" w:firstRowFirstColumn="0" w:firstRowLastColumn="0" w:lastRowFirstColumn="0" w:lastRowLastColumn="0"/>
-            <w:tcW w:w="2689" w:type="dxa"/>
-            <w:gridSpan w:val="2"/>
-            <w:vAlign w:val="center"/>
-          </w:tcPr>
-          <w:p>
-            <w:pPr>
-              <w:jc w:val="center"/>
-            </w:pPr>
-            <w:r>
-              <w:lastRenderedPageBreak/>
-              <w:t>Typ</w:t>
-            </w:r>
-          </w:p>
-        </w:tc>
-        <w:tc>
-          <w:tcPr>
-            <w:tcW w:w="6661" w:type="dxa"/>
-            <w:vMerge w:val="restart"/>
-            <w:vAlign w:val="center"/>
-          </w:tcPr>
-          <w:p>
-            <w:pPr>
-              <w:jc w:val="center"/>
-              <w:cnfStyle w:val="100000000000" w:firstRow="1" w:lastRow="0" w:firstColumn="0" w:lastColumn="0" w:oddVBand="0" w:evenVBand="0" w:oddHBand="0" w:evenHBand="0" w:firstRowFirstColumn="0" w:firstRowLastColumn="0" w:lastRowFirstColumn="0" w:lastRowLastColumn="0"/>
-            </w:pPr>
-            <w:r>
-              <w:t>Struktura</w:t>
+        <w:tc>
+          <w:tcPr>
+            <w:tcW w:w="1259" w:type="dxa"/>
+            <w:vAlign w:val="center"/>
+          </w:tcPr>
+          <w:p>
+            <w:pPr>
+              <w:jc w:val="center"/>
+              <w:rPr>
+                <w:b/>
+                <w:sz w:val="28"/>
+              </w:rPr>
+            </w:pPr>
+          </w:p>
+        </w:tc>
+        <w:tc>
+          <w:tcPr>
+            <w:tcW w:w="2131" w:type="dxa"/>
+            <w:vAlign w:val="center"/>
+          </w:tcPr>
+          <w:p>
+            <w:pPr>
+              <w:jc w:val="center"/>
+              <w:rPr>
+                <w:b/>
+                <w:sz w:val="28"/>
+              </w:rPr>
+            </w:pPr>
+          </w:p>
+        </w:tc>
+        <w:tc>
+          <w:tcPr>
+            <w:tcW w:w="876" w:type="dxa"/>
+            <w:vAlign w:val="center"/>
+          </w:tcPr>
+          <w:p>
+            <w:pPr>
+              <w:jc w:val="center"/>
+              <w:rPr>
+                <w:b/>
+                <w:sz w:val="28"/>
+              </w:rPr>
+            </w:pPr>
+            <w:r>
+              <w:rPr>
+                <w:b/>
+                <w:sz w:val="28"/>
+              </w:rPr>
+              <w:t>Bird</w:t>
+            </w:r>
+          </w:p>
+        </w:tc>
+        <w:tc>
+          <w:tcPr>
+            <w:tcW w:w="869" w:type="dxa"/>
+            <w:vAlign w:val="center"/>
+          </w:tcPr>
+          <w:p>
+            <w:pPr>
+              <w:jc w:val="center"/>
+              <w:rPr>
+                <w:b/>
+                <w:sz w:val="28"/>
+              </w:rPr>
+            </w:pPr>
+            <w:r>
+              <w:rPr>
+                <w:b/>
+                <w:sz w:val="28"/>
+              </w:rPr>
+              <w:t>Fish</w:t>
+            </w:r>
+          </w:p>
+        </w:tc>
+        <w:tc>
+          <w:tcPr>
+            <w:tcW w:w="945" w:type="dxa"/>
+            <w:vAlign w:val="center"/>
+          </w:tcPr>
+          <w:p>
+            <w:pPr>
+              <w:jc w:val="center"/>
+              <w:rPr>
+                <w:b/>
+                <w:sz w:val="28"/>
+              </w:rPr>
+            </w:pPr>
+            <w:r>
+              <w:rPr>
+                <w:b/>
+                <w:sz w:val="28"/>
+              </w:rPr>
+              <w:t>FishP</w:t>
+            </w:r>
+          </w:p>
+        </w:tc>
+        <w:tc>
+          <w:tcPr>
+            <w:tcW w:w="1115" w:type="dxa"/>
+            <w:vAlign w:val="center"/>
+          </w:tcPr>
+          <w:p>
+            <w:pPr>
+              <w:jc w:val="center"/>
+              <w:rPr>
+                <w:b/>
+                <w:sz w:val="28"/>
+              </w:rPr>
+            </w:pPr>
+            <w:r>
+              <w:rPr>
+                <w:b/>
+                <w:sz w:val="28"/>
+              </w:rPr>
+              <w:t>Poacher</w:t>
+            </w:r>
+          </w:p>
+        </w:tc>
+        <w:tc>
+          <w:tcPr>
+            <w:tcW w:w="1129" w:type="dxa"/>
+            <w:vAlign w:val="center"/>
+          </w:tcPr>
+          <w:p>
+            <w:pPr>
+              <w:jc w:val="center"/>
+              <w:rPr>
+                <w:b/>
+                <w:sz w:val="28"/>
+              </w:rPr>
+            </w:pPr>
+            <w:r>
+              <w:rPr>
+                <w:b/>
+                <w:sz w:val="28"/>
+              </w:rPr>
+              <w:t>Forester</w:t>
+            </w:r>
+          </w:p>
+        </w:tc>
+        <w:tc>
+          <w:tcPr>
+            <w:tcW w:w="1026" w:type="dxa"/>
+            <w:vAlign w:val="center"/>
+          </w:tcPr>
+          <w:p>
+            <w:pPr>
+              <w:jc w:val="center"/>
+              <w:rPr>
+                <w:b/>
+                <w:sz w:val="28"/>
+              </w:rPr>
+            </w:pPr>
+            <w:r>
+              <w:rPr>
+                <w:b/>
+                <w:sz w:val="28"/>
+              </w:rPr>
+              <w:t>Angler</w:t>
             </w:r>
           </w:p>
         </w:tc>
       </w:tr>
       <w:tr>
-        <w:trPr>
-          <w:cnfStyle w:val="000000100000" w:firstRow="0" w:lastRow="0" w:firstColumn="0" w:lastColumn="0" w:oddVBand="0" w:evenVBand="0" w:oddHBand="1" w:evenHBand="0" w:firstRowFirstColumn="0" w:firstRowLastColumn="0" w:lastRowFirstColumn="0" w:lastRowLastColumn="0"/>
-        </w:trPr>
-        <w:tc>
-          <w:tcPr>
-            <w:cnfStyle w:val="001000000000" w:firstRow="0" w:lastRow="0" w:firstColumn="1" w:lastColumn="0" w:oddVBand="0" w:evenVBand="0" w:oddHBand="0" w:evenHBand="0" w:firstRowFirstColumn="0" w:firstRowLastColumn="0" w:lastRowFirstColumn="0" w:lastRowLastColumn="0"/>
-            <w:tcW w:w="1415" w:type="dxa"/>
-            <w:vAlign w:val="center"/>
-          </w:tcPr>
-          <w:p>
-            <w:pPr>
-              <w:jc w:val="center"/>
-            </w:pPr>
-            <w:r>
-              <w:t>Java</w:t>
-            </w:r>
-          </w:p>
-        </w:tc>
-        <w:tc>
-          <w:tcPr>
-            <w:tcW w:w="1274" w:type="dxa"/>
-            <w:vAlign w:val="center"/>
-          </w:tcPr>
-          <w:p>
-            <w:pPr>
-              <w:jc w:val="center"/>
-              <w:cnfStyle w:val="000000100000" w:firstRow="0" w:lastRow="0" w:firstColumn="0" w:lastColumn="0" w:oddVBand="0" w:evenVBand="0" w:oddHBand="1" w:evenHBand="0" w:firstRowFirstColumn="0" w:firstRowLastColumn="0" w:lastRowFirstColumn="0" w:lastRowLastColumn="0"/>
-            </w:pPr>
-            <w:r>
-              <w:t>Clisp</w:t>
-            </w:r>
-          </w:p>
-        </w:tc>
-        <w:tc>
-          <w:tcPr>
-            <w:tcW w:w="6661" w:type="dxa"/>
-            <w:vMerge/>
-            <w:vAlign w:val="center"/>
-          </w:tcPr>
-          <w:p>
-            <w:pPr>
-              <w:jc w:val="center"/>
-              <w:cnfStyle w:val="000000100000" w:firstRow="0" w:lastRow="0" w:firstColumn="0" w:lastColumn="0" w:oddVBand="0" w:evenVBand="0" w:oddHBand="1" w:evenHBand="0" w:firstRowFirstColumn="0" w:firstRowLastColumn="0" w:lastRowFirstColumn="0" w:lastRowLastColumn="0"/>
-            </w:pPr>
+        <w:tc>
+          <w:tcPr>
+            <w:tcW w:w="1259" w:type="dxa"/>
+            <w:vMerge w:val="restart"/>
+            <w:shd w:val="clear" w:color="auto" w:fill="3E8853" w:themeFill="accent5"/>
+            <w:vAlign w:val="center"/>
+          </w:tcPr>
+          <w:p>
+            <w:pPr>
+              <w:jc w:val="center"/>
+            </w:pPr>
+            <w:r>
+              <w:t>meta</w:t>
+            </w:r>
+          </w:p>
+        </w:tc>
+        <w:tc>
+          <w:tcPr>
+            <w:tcW w:w="2131" w:type="dxa"/>
+            <w:shd w:val="clear" w:color="auto" w:fill="3E8853" w:themeFill="accent5"/>
+            <w:vAlign w:val="center"/>
+          </w:tcPr>
+          <w:p>
+            <w:pPr>
+              <w:jc w:val="center"/>
+            </w:pPr>
+            <w:r>
+              <w:t>Id</w:t>
+            </w:r>
+          </w:p>
+        </w:tc>
+        <w:tc>
+          <w:tcPr>
+            <w:tcW w:w="876" w:type="dxa"/>
+            <w:shd w:val="clear" w:color="auto" w:fill="3E8853" w:themeFill="accent5"/>
+            <w:vAlign w:val="center"/>
+          </w:tcPr>
+          <w:p>
+            <w:pPr>
+              <w:jc w:val="center"/>
+            </w:pPr>
+            <w:r>
+              <w:t>X</w:t>
+            </w:r>
+          </w:p>
+        </w:tc>
+        <w:tc>
+          <w:tcPr>
+            <w:tcW w:w="869" w:type="dxa"/>
+            <w:shd w:val="clear" w:color="auto" w:fill="3E8853" w:themeFill="accent5"/>
+            <w:vAlign w:val="center"/>
+          </w:tcPr>
+          <w:p>
+            <w:pPr>
+              <w:jc w:val="center"/>
+            </w:pPr>
+            <w:r>
+              <w:t>X</w:t>
+            </w:r>
+          </w:p>
+        </w:tc>
+        <w:tc>
+          <w:tcPr>
+            <w:tcW w:w="945" w:type="dxa"/>
+            <w:shd w:val="clear" w:color="auto" w:fill="3E8853" w:themeFill="accent5"/>
+            <w:vAlign w:val="center"/>
+          </w:tcPr>
+          <w:p>
+            <w:pPr>
+              <w:jc w:val="center"/>
+            </w:pPr>
+            <w:r>
+              <w:t>X</w:t>
+            </w:r>
+          </w:p>
+        </w:tc>
+        <w:tc>
+          <w:tcPr>
+            <w:tcW w:w="1115" w:type="dxa"/>
+            <w:shd w:val="clear" w:color="auto" w:fill="3E8853" w:themeFill="accent5"/>
+            <w:vAlign w:val="center"/>
+          </w:tcPr>
+          <w:p>
+            <w:pPr>
+              <w:jc w:val="center"/>
+            </w:pPr>
+            <w:r>
+              <w:t>X</w:t>
+            </w:r>
+          </w:p>
+        </w:tc>
+        <w:tc>
+          <w:tcPr>
+            <w:tcW w:w="1129" w:type="dxa"/>
+            <w:shd w:val="clear" w:color="auto" w:fill="3E8853" w:themeFill="accent5"/>
+            <w:vAlign w:val="center"/>
+          </w:tcPr>
+          <w:p>
+            <w:pPr>
+              <w:jc w:val="center"/>
+            </w:pPr>
+            <w:r>
+              <w:t>X</w:t>
+            </w:r>
+          </w:p>
+        </w:tc>
+        <w:tc>
+          <w:tcPr>
+            <w:tcW w:w="1026" w:type="dxa"/>
+            <w:shd w:val="clear" w:color="auto" w:fill="3E8853" w:themeFill="accent5"/>
+            <w:vAlign w:val="center"/>
+          </w:tcPr>
+          <w:p>
+            <w:pPr>
+              <w:jc w:val="center"/>
+            </w:pPr>
+            <w:r>
+              <w:t>X</w:t>
+            </w:r>
           </w:p>
         </w:tc>
       </w:tr>
       <w:tr>
         <w:tc>
           <w:tcPr>
-            <w:cnfStyle w:val="001000000000" w:firstRow="0" w:lastRow="0" w:firstColumn="1" w:lastColumn="0" w:oddVBand="0" w:evenVBand="0" w:oddHBand="0" w:evenHBand="0" w:firstRowFirstColumn="0" w:firstRowLastColumn="0" w:lastRowFirstColumn="0" w:lastRowLastColumn="0"/>
-            <w:tcW w:w="1415" w:type="dxa"/>
-            <w:vAlign w:val="center"/>
-          </w:tcPr>
-          <w:p>
-            <w:pPr>
-              <w:jc w:val="center"/>
-            </w:pPr>
-            <w:r>
-              <w:t>DefaultActor</w:t>
-            </w:r>
-          </w:p>
-        </w:tc>
-        <w:tc>
-          <w:tcPr>
-            <w:tcW w:w="1274" w:type="dxa"/>
-            <w:vAlign w:val="center"/>
-          </w:tcPr>
-          <w:p>
-            <w:pPr>
-              <w:jc w:val="center"/>
-              <w:cnfStyle w:val="000000000000" w:firstRow="0" w:lastRow="0" w:firstColumn="0" w:lastColumn="0" w:oddVBand="0" w:evenVBand="0" w:oddHBand="0" w:evenHBand="0" w:firstRowFirstColumn="0" w:firstRowLastColumn="0" w:lastRowFirstColumn="0" w:lastRowLastColumn="0"/>
-            </w:pPr>
-            <w:r>
-              <w:t>-</w:t>
-            </w:r>
-          </w:p>
-        </w:tc>
-        <w:tc>
-          <w:tcPr>
-            <w:tcW w:w="6661" w:type="dxa"/>
-            <w:vAlign w:val="center"/>
-          </w:tcPr>
-          <w:p>
-            <w:pPr>
-              <w:pStyle w:val="ListParagraph"/>
-              <w:numPr>
-                <w:ilvl w:val="0"/>
-                <w:numId w:val="21"/>
-              </w:numPr>
-              <w:cnfStyle w:val="000000000000" w:firstRow="0" w:lastRow="0" w:firstColumn="0" w:lastColumn="0" w:oddVBand="0" w:evenVBand="0" w:oddHBand="0" w:evenHBand="0" w:firstRowFirstColumn="0" w:firstRowLastColumn="0" w:lastRowFirstColumn="0" w:lastRowLastColumn="0"/>
-            </w:pPr>
+            <w:tcW w:w="1259" w:type="dxa"/>
+            <w:vMerge/>
+            <w:shd w:val="clear" w:color="auto" w:fill="3E8853" w:themeFill="accent5"/>
+            <w:vAlign w:val="center"/>
+          </w:tcPr>
+          <w:p>
+            <w:pPr>
+              <w:jc w:val="center"/>
+            </w:pPr>
+          </w:p>
+        </w:tc>
+        <w:tc>
+          <w:tcPr>
+            <w:tcW w:w="2131" w:type="dxa"/>
+            <w:shd w:val="clear" w:color="auto" w:fill="3E8853" w:themeFill="accent5"/>
+            <w:vAlign w:val="center"/>
+          </w:tcPr>
+          <w:p>
+            <w:pPr>
+              <w:jc w:val="center"/>
+            </w:pPr>
+            <w:r>
+              <w:t>type</w:t>
+            </w:r>
+          </w:p>
+        </w:tc>
+        <w:tc>
+          <w:tcPr>
+            <w:tcW w:w="876" w:type="dxa"/>
+            <w:shd w:val="clear" w:color="auto" w:fill="3E8853" w:themeFill="accent5"/>
+            <w:vAlign w:val="center"/>
+          </w:tcPr>
+          <w:p>
+            <w:pPr>
+              <w:jc w:val="center"/>
+            </w:pPr>
+            <w:r>
+              <w:t>X</w:t>
+            </w:r>
+          </w:p>
+        </w:tc>
+        <w:tc>
+          <w:tcPr>
+            <w:tcW w:w="869" w:type="dxa"/>
+            <w:shd w:val="clear" w:color="auto" w:fill="3E8853" w:themeFill="accent5"/>
+            <w:vAlign w:val="center"/>
+          </w:tcPr>
+          <w:p>
+            <w:pPr>
+              <w:jc w:val="center"/>
+            </w:pPr>
+            <w:r>
+              <w:t>X</w:t>
+            </w:r>
+          </w:p>
+        </w:tc>
+        <w:tc>
+          <w:tcPr>
+            <w:tcW w:w="945" w:type="dxa"/>
+            <w:shd w:val="clear" w:color="auto" w:fill="3E8853" w:themeFill="accent5"/>
+            <w:vAlign w:val="center"/>
+          </w:tcPr>
+          <w:p>
+            <w:pPr>
+              <w:jc w:val="center"/>
+            </w:pPr>
+            <w:r>
+              <w:t>X</w:t>
+            </w:r>
+          </w:p>
+        </w:tc>
+        <w:tc>
+          <w:tcPr>
+            <w:tcW w:w="1115" w:type="dxa"/>
+            <w:shd w:val="clear" w:color="auto" w:fill="3E8853" w:themeFill="accent5"/>
+            <w:vAlign w:val="center"/>
+          </w:tcPr>
+          <w:p>
+            <w:pPr>
+              <w:jc w:val="center"/>
+            </w:pPr>
+            <w:r>
+              <w:t>X</w:t>
+            </w:r>
+          </w:p>
+        </w:tc>
+        <w:tc>
+          <w:tcPr>
+            <w:tcW w:w="1129" w:type="dxa"/>
+            <w:shd w:val="clear" w:color="auto" w:fill="3E8853" w:themeFill="accent5"/>
+            <w:vAlign w:val="center"/>
+          </w:tcPr>
+          <w:p>
+            <w:pPr>
+              <w:jc w:val="center"/>
+            </w:pPr>
+            <w:r>
+              <w:t>X</w:t>
+            </w:r>
+          </w:p>
+        </w:tc>
+        <w:tc>
+          <w:tcPr>
+            <w:tcW w:w="1026" w:type="dxa"/>
+            <w:shd w:val="clear" w:color="auto" w:fill="3E8853" w:themeFill="accent5"/>
+            <w:vAlign w:val="center"/>
+          </w:tcPr>
+          <w:p>
+            <w:pPr>
+              <w:jc w:val="center"/>
+            </w:pPr>
+            <w:r>
+              <w:t>X</w:t>
+            </w:r>
           </w:p>
         </w:tc>
       </w:tr>
       <w:tr>
-        <w:trPr>
-          <w:cnfStyle w:val="000000100000" w:firstRow="0" w:lastRow="0" w:firstColumn="0" w:lastColumn="0" w:oddVBand="0" w:evenVBand="0" w:oddHBand="1" w:evenHBand="0" w:firstRowFirstColumn="0" w:firstRowLastColumn="0" w:lastRowFirstColumn="0" w:lastRowLastColumn="0"/>
-        </w:trPr>
-        <w:tc>
-          <w:tcPr>
-            <w:cnfStyle w:val="001000000000" w:firstRow="0" w:lastRow="0" w:firstColumn="1" w:lastColumn="0" w:oddVBand="0" w:evenVBand="0" w:oddHBand="0" w:evenHBand="0" w:firstRowFirstColumn="0" w:firstRowLastColumn="0" w:lastRowFirstColumn="0" w:lastRowLastColumn="0"/>
-            <w:tcW w:w="1415" w:type="dxa"/>
-            <w:vAlign w:val="center"/>
-          </w:tcPr>
-          <w:p>
-            <w:pPr>
-              <w:jc w:val="center"/>
-            </w:pPr>
-            <w:r>
-              <w:t>LakeWorld</w:t>
-            </w:r>
-          </w:p>
-        </w:tc>
-        <w:tc>
-          <w:tcPr>
-            <w:tcW w:w="1274" w:type="dxa"/>
-            <w:vAlign w:val="center"/>
-          </w:tcPr>
-          <w:p>
-            <w:pPr>
-              <w:jc w:val="center"/>
-              <w:cnfStyle w:val="000000100000" w:firstRow="0" w:lastRow="0" w:firstColumn="0" w:lastColumn="0" w:oddVBand="0" w:evenVBand="0" w:oddHBand="1" w:evenHBand="0" w:firstRowFirstColumn="0" w:firstRowLastColumn="0" w:lastRowFirstColumn="0" w:lastRowLastColumn="0"/>
-            </w:pPr>
-            <w:r>
-              <w:t>Lake.clp</w:t>
-            </w:r>
-          </w:p>
-        </w:tc>
-        <w:tc>
-          <w:tcPr>
-            <w:tcW w:w="6661" w:type="dxa"/>
-            <w:vAlign w:val="center"/>
-          </w:tcPr>
-          <w:p>
-            <w:pPr>
-              <w:pStyle w:val="ListParagraph"/>
-              <w:numPr>
-                <w:ilvl w:val="0"/>
-                <w:numId w:val="21"/>
-              </w:numPr>
-              <w:cnfStyle w:val="000000100000" w:firstRow="0" w:lastRow="0" w:firstColumn="0" w:lastColumn="0" w:oddVBand="0" w:evenVBand="0" w:oddHBand="1" w:evenHBand="0" w:firstRowFirstColumn="0" w:firstRowLastColumn="0" w:lastRowFirstColumn="0" w:lastRowLastColumn="0"/>
+        <w:tc>
+          <w:tcPr>
+            <w:tcW w:w="1259" w:type="dxa"/>
+            <w:vMerge w:val="restart"/>
+            <w:shd w:val="clear" w:color="auto" w:fill="DFE3E5" w:themeFill="background2"/>
+            <w:vAlign w:val="center"/>
+          </w:tcPr>
+          <w:p>
+            <w:pPr>
+              <w:jc w:val="center"/>
+            </w:pPr>
+            <w:r>
+              <w:t>location</w:t>
+            </w:r>
+          </w:p>
+        </w:tc>
+        <w:tc>
+          <w:tcPr>
+            <w:tcW w:w="2131" w:type="dxa"/>
+            <w:shd w:val="clear" w:color="auto" w:fill="DFE3E5" w:themeFill="background2"/>
+            <w:vAlign w:val="center"/>
+          </w:tcPr>
+          <w:p>
+            <w:pPr>
+              <w:jc w:val="center"/>
+            </w:pPr>
+            <w:r>
+              <w:t>atField</w:t>
+            </w:r>
+          </w:p>
+        </w:tc>
+        <w:tc>
+          <w:tcPr>
+            <w:tcW w:w="876" w:type="dxa"/>
+            <w:shd w:val="clear" w:color="auto" w:fill="DFE3E5" w:themeFill="background2"/>
+            <w:vAlign w:val="center"/>
+          </w:tcPr>
+          <w:p>
+            <w:pPr>
+              <w:jc w:val="center"/>
+            </w:pPr>
+            <w:r>
+              <w:t>X</w:t>
+            </w:r>
+          </w:p>
+        </w:tc>
+        <w:tc>
+          <w:tcPr>
+            <w:tcW w:w="869" w:type="dxa"/>
+            <w:shd w:val="clear" w:color="auto" w:fill="DFE3E5" w:themeFill="background2"/>
+            <w:vAlign w:val="center"/>
+          </w:tcPr>
+          <w:p>
+            <w:pPr>
+              <w:jc w:val="center"/>
+            </w:pPr>
+            <w:r>
+              <w:t>X</w:t>
+            </w:r>
+          </w:p>
+        </w:tc>
+        <w:tc>
+          <w:tcPr>
+            <w:tcW w:w="945" w:type="dxa"/>
+            <w:shd w:val="clear" w:color="auto" w:fill="DFE3E5" w:themeFill="background2"/>
+            <w:vAlign w:val="center"/>
+          </w:tcPr>
+          <w:p>
+            <w:pPr>
+              <w:jc w:val="center"/>
+            </w:pPr>
+            <w:r>
+              <w:t>X</w:t>
+            </w:r>
+          </w:p>
+        </w:tc>
+        <w:tc>
+          <w:tcPr>
+            <w:tcW w:w="1115" w:type="dxa"/>
+            <w:shd w:val="clear" w:color="auto" w:fill="DFE3E5" w:themeFill="background2"/>
+            <w:vAlign w:val="center"/>
+          </w:tcPr>
+          <w:p>
+            <w:pPr>
+              <w:jc w:val="center"/>
+            </w:pPr>
+            <w:r>
+              <w:t>X</w:t>
+            </w:r>
+          </w:p>
+        </w:tc>
+        <w:tc>
+          <w:tcPr>
+            <w:tcW w:w="1129" w:type="dxa"/>
+            <w:shd w:val="clear" w:color="auto" w:fill="DFE3E5" w:themeFill="background2"/>
+            <w:vAlign w:val="center"/>
+          </w:tcPr>
+          <w:p>
+            <w:pPr>
+              <w:jc w:val="center"/>
+            </w:pPr>
+            <w:r>
+              <w:t>X</w:t>
+            </w:r>
+          </w:p>
+        </w:tc>
+        <w:tc>
+          <w:tcPr>
+            <w:tcW w:w="1026" w:type="dxa"/>
+            <w:shd w:val="clear" w:color="auto" w:fill="DFE3E5" w:themeFill="background2"/>
+            <w:vAlign w:val="center"/>
+          </w:tcPr>
+          <w:p>
+            <w:pPr>
+              <w:jc w:val="center"/>
+            </w:pPr>
+            <w:r>
+              <w:t>X</w:t>
+            </w:r>
+          </w:p>
+        </w:tc>
+      </w:tr>
+      <w:tr>
+        <w:tc>
+          <w:tcPr>
+            <w:tcW w:w="1259" w:type="dxa"/>
+            <w:vMerge/>
+            <w:shd w:val="clear" w:color="auto" w:fill="DFE3E5" w:themeFill="background2"/>
+            <w:vAlign w:val="center"/>
+          </w:tcPr>
+          <w:p>
+            <w:pPr>
+              <w:jc w:val="center"/>
+            </w:pPr>
+          </w:p>
+        </w:tc>
+        <w:tc>
+          <w:tcPr>
+            <w:tcW w:w="2131" w:type="dxa"/>
+            <w:shd w:val="clear" w:color="auto" w:fill="DFE3E5" w:themeFill="background2"/>
+            <w:vAlign w:val="center"/>
+          </w:tcPr>
+          <w:p>
+            <w:pPr>
+              <w:jc w:val="center"/>
+            </w:pPr>
+            <w:r>
+              <w:t>toField</w:t>
+            </w:r>
+          </w:p>
+        </w:tc>
+        <w:tc>
+          <w:tcPr>
+            <w:tcW w:w="876" w:type="dxa"/>
+            <w:shd w:val="clear" w:color="auto" w:fill="DFE3E5" w:themeFill="background2"/>
+            <w:vAlign w:val="center"/>
+          </w:tcPr>
+          <w:p>
+            <w:pPr>
+              <w:jc w:val="center"/>
+            </w:pPr>
+            <w:r>
+              <w:t>X</w:t>
+            </w:r>
+          </w:p>
+        </w:tc>
+        <w:tc>
+          <w:tcPr>
+            <w:tcW w:w="869" w:type="dxa"/>
+            <w:shd w:val="clear" w:color="auto" w:fill="DFE3E5" w:themeFill="background2"/>
+            <w:vAlign w:val="center"/>
+          </w:tcPr>
+          <w:p>
+            <w:pPr>
+              <w:jc w:val="center"/>
+            </w:pPr>
+            <w:r>
+              <w:t>X</w:t>
+            </w:r>
+          </w:p>
+        </w:tc>
+        <w:tc>
+          <w:tcPr>
+            <w:tcW w:w="945" w:type="dxa"/>
+            <w:shd w:val="clear" w:color="auto" w:fill="DFE3E5" w:themeFill="background2"/>
+            <w:vAlign w:val="center"/>
+          </w:tcPr>
+          <w:p>
+            <w:pPr>
+              <w:jc w:val="center"/>
+            </w:pPr>
+            <w:r>
+              <w:t>X</w:t>
+            </w:r>
+          </w:p>
+        </w:tc>
+        <w:tc>
+          <w:tcPr>
+            <w:tcW w:w="1115" w:type="dxa"/>
+            <w:shd w:val="clear" w:color="auto" w:fill="DFE3E5" w:themeFill="background2"/>
+            <w:vAlign w:val="center"/>
+          </w:tcPr>
+          <w:p>
+            <w:pPr>
+              <w:jc w:val="center"/>
+            </w:pPr>
+            <w:r>
+              <w:t>X</w:t>
+            </w:r>
+          </w:p>
+        </w:tc>
+        <w:tc>
+          <w:tcPr>
+            <w:tcW w:w="1129" w:type="dxa"/>
+            <w:shd w:val="clear" w:color="auto" w:fill="DFE3E5" w:themeFill="background2"/>
+            <w:vAlign w:val="center"/>
+          </w:tcPr>
+          <w:p>
+            <w:pPr>
+              <w:jc w:val="center"/>
+            </w:pPr>
+            <w:r>
+              <w:t>X</w:t>
+            </w:r>
+          </w:p>
+        </w:tc>
+        <w:tc>
+          <w:tcPr>
+            <w:tcW w:w="1026" w:type="dxa"/>
+            <w:shd w:val="clear" w:color="auto" w:fill="DFE3E5" w:themeFill="background2"/>
+            <w:vAlign w:val="center"/>
+          </w:tcPr>
+          <w:p>
+            <w:pPr>
+              <w:jc w:val="center"/>
+            </w:pPr>
+            <w:r>
+              <w:t>X</w:t>
+            </w:r>
+          </w:p>
+        </w:tc>
+      </w:tr>
+      <w:tr>
+        <w:tc>
+          <w:tcPr>
+            <w:tcW w:w="1259" w:type="dxa"/>
+            <w:vMerge w:val="restart"/>
+            <w:shd w:val="clear" w:color="auto" w:fill="27CED7" w:themeFill="accent3"/>
+            <w:vAlign w:val="center"/>
+          </w:tcPr>
+          <w:p>
+            <w:pPr>
+              <w:jc w:val="center"/>
+            </w:pPr>
+            <w:r>
+              <w:t>generic-abilities</w:t>
+            </w:r>
+          </w:p>
+        </w:tc>
+        <w:tc>
+          <w:tcPr>
+            <w:tcW w:w="2131" w:type="dxa"/>
+            <w:shd w:val="clear" w:color="auto" w:fill="27CED7" w:themeFill="accent3"/>
+            <w:vAlign w:val="center"/>
+          </w:tcPr>
+          <w:p>
+            <w:pPr>
+              <w:jc w:val="center"/>
+            </w:pPr>
+            <w:r>
+              <w:t>catAttack</w:t>
+            </w:r>
+          </w:p>
+        </w:tc>
+        <w:tc>
+          <w:tcPr>
+            <w:tcW w:w="876" w:type="dxa"/>
+            <w:shd w:val="clear" w:color="auto" w:fill="27CED7" w:themeFill="accent3"/>
+            <w:vAlign w:val="center"/>
+          </w:tcPr>
+          <w:p>
+            <w:pPr>
+              <w:jc w:val="center"/>
+            </w:pPr>
+            <w:r>
+              <w:t>X</w:t>
+            </w:r>
+          </w:p>
+        </w:tc>
+        <w:tc>
+          <w:tcPr>
+            <w:tcW w:w="869" w:type="dxa"/>
+            <w:shd w:val="clear" w:color="auto" w:fill="27CED7" w:themeFill="accent3"/>
+            <w:vAlign w:val="center"/>
+          </w:tcPr>
+          <w:p>
+            <w:pPr>
+              <w:jc w:val="center"/>
+            </w:pPr>
+          </w:p>
+        </w:tc>
+        <w:tc>
+          <w:tcPr>
+            <w:tcW w:w="945" w:type="dxa"/>
+            <w:shd w:val="clear" w:color="auto" w:fill="27CED7" w:themeFill="accent3"/>
+            <w:vAlign w:val="center"/>
+          </w:tcPr>
+          <w:p>
+            <w:pPr>
+              <w:jc w:val="center"/>
+            </w:pPr>
+            <w:r>
+              <w:t>X</w:t>
+            </w:r>
+          </w:p>
+        </w:tc>
+        <w:tc>
+          <w:tcPr>
+            <w:tcW w:w="1115" w:type="dxa"/>
+            <w:shd w:val="clear" w:color="auto" w:fill="27CED7" w:themeFill="accent3"/>
+            <w:vAlign w:val="center"/>
+          </w:tcPr>
+          <w:p>
+            <w:pPr>
+              <w:jc w:val="center"/>
+            </w:pPr>
+            <w:r>
+              <w:t>X</w:t>
+            </w:r>
+          </w:p>
+        </w:tc>
+        <w:tc>
+          <w:tcPr>
+            <w:tcW w:w="1129" w:type="dxa"/>
+            <w:shd w:val="clear" w:color="auto" w:fill="27CED7" w:themeFill="accent3"/>
+            <w:vAlign w:val="center"/>
+          </w:tcPr>
+          <w:p>
+            <w:pPr>
+              <w:jc w:val="center"/>
+            </w:pPr>
+            <w:r>
+              <w:t>X</w:t>
+            </w:r>
+          </w:p>
+        </w:tc>
+        <w:tc>
+          <w:tcPr>
+            <w:tcW w:w="1026" w:type="dxa"/>
+            <w:shd w:val="clear" w:color="auto" w:fill="27CED7" w:themeFill="accent3"/>
+            <w:vAlign w:val="center"/>
+          </w:tcPr>
+          <w:p>
+            <w:pPr>
+              <w:jc w:val="center"/>
+            </w:pPr>
+            <w:r>
+              <w:t>X</w:t>
+            </w:r>
+          </w:p>
+        </w:tc>
+      </w:tr>
+      <w:tr>
+        <w:tc>
+          <w:tcPr>
+            <w:tcW w:w="1259" w:type="dxa"/>
+            <w:vMerge/>
+            <w:shd w:val="clear" w:color="auto" w:fill="27CED7" w:themeFill="accent3"/>
+            <w:vAlign w:val="center"/>
+          </w:tcPr>
+          <w:p>
+            <w:pPr>
+              <w:jc w:val="center"/>
+            </w:pPr>
+          </w:p>
+        </w:tc>
+        <w:tc>
+          <w:tcPr>
+            <w:tcW w:w="2131" w:type="dxa"/>
+            <w:shd w:val="clear" w:color="auto" w:fill="27CED7" w:themeFill="accent3"/>
+            <w:vAlign w:val="center"/>
+          </w:tcPr>
+          <w:p>
+            <w:pPr>
+              <w:jc w:val="center"/>
+            </w:pPr>
+            <w:r>
+              <w:t>canFly</w:t>
+            </w:r>
+          </w:p>
+        </w:tc>
+        <w:tc>
+          <w:tcPr>
+            <w:tcW w:w="876" w:type="dxa"/>
+            <w:shd w:val="clear" w:color="auto" w:fill="27CED7" w:themeFill="accent3"/>
+            <w:vAlign w:val="center"/>
+          </w:tcPr>
+          <w:p>
+            <w:pPr>
+              <w:jc w:val="center"/>
+            </w:pPr>
+            <w:r>
+              <w:t>X</w:t>
+            </w:r>
+          </w:p>
+        </w:tc>
+        <w:tc>
+          <w:tcPr>
+            <w:tcW w:w="869" w:type="dxa"/>
+            <w:shd w:val="clear" w:color="auto" w:fill="27CED7" w:themeFill="accent3"/>
+            <w:vAlign w:val="center"/>
+          </w:tcPr>
+          <w:p>
+            <w:pPr>
+              <w:jc w:val="center"/>
+            </w:pPr>
+          </w:p>
+        </w:tc>
+        <w:tc>
+          <w:tcPr>
+            <w:tcW w:w="945" w:type="dxa"/>
+            <w:shd w:val="clear" w:color="auto" w:fill="27CED7" w:themeFill="accent3"/>
+            <w:vAlign w:val="center"/>
+          </w:tcPr>
+          <w:p>
+            <w:pPr>
+              <w:jc w:val="center"/>
+            </w:pPr>
+          </w:p>
+        </w:tc>
+        <w:tc>
+          <w:tcPr>
+            <w:tcW w:w="1115" w:type="dxa"/>
+            <w:shd w:val="clear" w:color="auto" w:fill="27CED7" w:themeFill="accent3"/>
+            <w:vAlign w:val="center"/>
+          </w:tcPr>
+          <w:p>
+            <w:pPr>
+              <w:jc w:val="center"/>
+            </w:pPr>
+          </w:p>
+        </w:tc>
+        <w:tc>
+          <w:tcPr>
+            <w:tcW w:w="1129" w:type="dxa"/>
+            <w:shd w:val="clear" w:color="auto" w:fill="27CED7" w:themeFill="accent3"/>
+            <w:vAlign w:val="center"/>
+          </w:tcPr>
+          <w:p>
+            <w:pPr>
+              <w:jc w:val="center"/>
+            </w:pPr>
+          </w:p>
+        </w:tc>
+        <w:tc>
+          <w:tcPr>
+            <w:tcW w:w="1026" w:type="dxa"/>
+            <w:shd w:val="clear" w:color="auto" w:fill="27CED7" w:themeFill="accent3"/>
+            <w:vAlign w:val="center"/>
+          </w:tcPr>
+          <w:p>
+            <w:pPr>
+              <w:jc w:val="center"/>
+            </w:pPr>
+          </w:p>
+        </w:tc>
+      </w:tr>
+      <w:tr>
+        <w:tc>
+          <w:tcPr>
+            <w:tcW w:w="1259" w:type="dxa"/>
+            <w:vMerge/>
+            <w:shd w:val="clear" w:color="auto" w:fill="27CED7" w:themeFill="accent3"/>
+            <w:vAlign w:val="center"/>
+          </w:tcPr>
+          <w:p>
+            <w:pPr>
+              <w:jc w:val="center"/>
+            </w:pPr>
+          </w:p>
+        </w:tc>
+        <w:tc>
+          <w:tcPr>
+            <w:tcW w:w="2131" w:type="dxa"/>
+            <w:shd w:val="clear" w:color="auto" w:fill="27CED7" w:themeFill="accent3"/>
+            <w:vAlign w:val="center"/>
+          </w:tcPr>
+          <w:p>
+            <w:pPr>
+              <w:jc w:val="center"/>
+            </w:pPr>
+            <w:r>
+              <w:t>canSwim</w:t>
+            </w:r>
+          </w:p>
+        </w:tc>
+        <w:tc>
+          <w:tcPr>
+            <w:tcW w:w="876" w:type="dxa"/>
+            <w:shd w:val="clear" w:color="auto" w:fill="27CED7" w:themeFill="accent3"/>
+            <w:vAlign w:val="center"/>
+          </w:tcPr>
+          <w:p>
+            <w:pPr>
+              <w:jc w:val="center"/>
+            </w:pPr>
+          </w:p>
+        </w:tc>
+        <w:tc>
+          <w:tcPr>
+            <w:tcW w:w="869" w:type="dxa"/>
+            <w:shd w:val="clear" w:color="auto" w:fill="27CED7" w:themeFill="accent3"/>
+            <w:vAlign w:val="center"/>
+          </w:tcPr>
+          <w:p>
+            <w:pPr>
+              <w:jc w:val="center"/>
+            </w:pPr>
+            <w:r>
+              <w:t>X</w:t>
+            </w:r>
+          </w:p>
+        </w:tc>
+        <w:tc>
+          <w:tcPr>
+            <w:tcW w:w="945" w:type="dxa"/>
+            <w:shd w:val="clear" w:color="auto" w:fill="27CED7" w:themeFill="accent3"/>
+            <w:vAlign w:val="center"/>
+          </w:tcPr>
+          <w:p>
+            <w:pPr>
+              <w:jc w:val="center"/>
+            </w:pPr>
+            <w:r>
+              <w:t>X</w:t>
+            </w:r>
+          </w:p>
+        </w:tc>
+        <w:tc>
+          <w:tcPr>
+            <w:tcW w:w="1115" w:type="dxa"/>
+            <w:shd w:val="clear" w:color="auto" w:fill="27CED7" w:themeFill="accent3"/>
+            <w:vAlign w:val="center"/>
+          </w:tcPr>
+          <w:p>
+            <w:pPr>
+              <w:jc w:val="center"/>
+            </w:pPr>
+          </w:p>
+        </w:tc>
+        <w:tc>
+          <w:tcPr>
+            <w:tcW w:w="1129" w:type="dxa"/>
+            <w:shd w:val="clear" w:color="auto" w:fill="27CED7" w:themeFill="accent3"/>
+            <w:vAlign w:val="center"/>
+          </w:tcPr>
+          <w:p>
+            <w:pPr>
+              <w:jc w:val="center"/>
+            </w:pPr>
+          </w:p>
+        </w:tc>
+        <w:tc>
+          <w:tcPr>
+            <w:tcW w:w="1026" w:type="dxa"/>
+            <w:shd w:val="clear" w:color="auto" w:fill="27CED7" w:themeFill="accent3"/>
+            <w:vAlign w:val="center"/>
+          </w:tcPr>
+          <w:p>
+            <w:pPr>
+              <w:jc w:val="center"/>
+            </w:pPr>
+          </w:p>
+        </w:tc>
+      </w:tr>
+      <w:tr>
+        <w:tc>
+          <w:tcPr>
+            <w:tcW w:w="1259" w:type="dxa"/>
+            <w:vMerge w:val="restart"/>
+            <w:shd w:val="clear" w:color="auto" w:fill="D0E6F6" w:themeFill="accent2" w:themeFillTint="33"/>
+            <w:vAlign w:val="center"/>
+          </w:tcPr>
+          <w:p>
+            <w:pPr>
+              <w:jc w:val="center"/>
+            </w:pPr>
+            <w:r>
+              <w:t>generic-properties</w:t>
+            </w:r>
+          </w:p>
+        </w:tc>
+        <w:tc>
+          <w:tcPr>
+            <w:tcW w:w="2131" w:type="dxa"/>
+            <w:shd w:val="clear" w:color="auto" w:fill="D0E6F6" w:themeFill="accent2" w:themeFillTint="33"/>
+            <w:vAlign w:val="center"/>
+          </w:tcPr>
+          <w:p>
+            <w:pPr>
+              <w:jc w:val="center"/>
+            </w:pPr>
+            <w:r>
+              <w:t>caught</w:t>
+            </w:r>
+          </w:p>
+        </w:tc>
+        <w:tc>
+          <w:tcPr>
+            <w:tcW w:w="876" w:type="dxa"/>
+            <w:shd w:val="clear" w:color="auto" w:fill="D0E6F6" w:themeFill="accent2" w:themeFillTint="33"/>
+            <w:vAlign w:val="center"/>
+          </w:tcPr>
+          <w:p>
+            <w:pPr>
+              <w:jc w:val="center"/>
+            </w:pPr>
+          </w:p>
+        </w:tc>
+        <w:tc>
+          <w:tcPr>
+            <w:tcW w:w="869" w:type="dxa"/>
+            <w:shd w:val="clear" w:color="auto" w:fill="D0E6F6" w:themeFill="accent2" w:themeFillTint="33"/>
+            <w:vAlign w:val="center"/>
+          </w:tcPr>
+          <w:p>
+            <w:pPr>
+              <w:jc w:val="center"/>
+            </w:pPr>
+            <w:r>
+              <w:t>X</w:t>
+            </w:r>
+          </w:p>
+        </w:tc>
+        <w:tc>
+          <w:tcPr>
+            <w:tcW w:w="945" w:type="dxa"/>
+            <w:shd w:val="clear" w:color="auto" w:fill="D0E6F6" w:themeFill="accent2" w:themeFillTint="33"/>
+            <w:vAlign w:val="center"/>
+          </w:tcPr>
+          <w:p>
+            <w:pPr>
+              <w:jc w:val="center"/>
+            </w:pPr>
+            <w:r>
+              <w:t>X</w:t>
+            </w:r>
+          </w:p>
+        </w:tc>
+        <w:tc>
+          <w:tcPr>
+            <w:tcW w:w="1115" w:type="dxa"/>
+            <w:shd w:val="clear" w:color="auto" w:fill="D0E6F6" w:themeFill="accent2" w:themeFillTint="33"/>
+            <w:vAlign w:val="center"/>
+          </w:tcPr>
+          <w:p>
+            <w:pPr>
+              <w:jc w:val="center"/>
+            </w:pPr>
+            <w:r>
+              <w:t>X</w:t>
+            </w:r>
+          </w:p>
+        </w:tc>
+        <w:tc>
+          <w:tcPr>
+            <w:tcW w:w="1129" w:type="dxa"/>
+            <w:shd w:val="clear" w:color="auto" w:fill="D0E6F6" w:themeFill="accent2" w:themeFillTint="33"/>
+            <w:vAlign w:val="center"/>
+          </w:tcPr>
+          <w:p>
+            <w:pPr>
+              <w:jc w:val="center"/>
+            </w:pPr>
+            <w:r>
+              <w:t>X</w:t>
+            </w:r>
+          </w:p>
+        </w:tc>
+        <w:tc>
+          <w:tcPr>
+            <w:tcW w:w="1026" w:type="dxa"/>
+            <w:shd w:val="clear" w:color="auto" w:fill="D0E6F6" w:themeFill="accent2" w:themeFillTint="33"/>
+            <w:vAlign w:val="center"/>
+          </w:tcPr>
+          <w:p>
+            <w:pPr>
+              <w:jc w:val="center"/>
+            </w:pPr>
+            <w:r>
+              <w:t>X</w:t>
+            </w:r>
+          </w:p>
+        </w:tc>
+      </w:tr>
+      <w:tr>
+        <w:tc>
+          <w:tcPr>
+            <w:tcW w:w="1259" w:type="dxa"/>
+            <w:vMerge/>
+            <w:shd w:val="clear" w:color="auto" w:fill="D0E6F6" w:themeFill="accent2" w:themeFillTint="33"/>
+            <w:vAlign w:val="center"/>
+          </w:tcPr>
+          <w:p>
+            <w:pPr>
+              <w:jc w:val="center"/>
+            </w:pPr>
+          </w:p>
+        </w:tc>
+        <w:tc>
+          <w:tcPr>
+            <w:tcW w:w="2131" w:type="dxa"/>
+            <w:shd w:val="clear" w:color="auto" w:fill="D0E6F6" w:themeFill="accent2" w:themeFillTint="33"/>
+            <w:vAlign w:val="center"/>
+          </w:tcPr>
+          <w:p>
+            <w:pPr>
+              <w:jc w:val="center"/>
+            </w:pPr>
+            <w:r>
+              <w:t>hp</w:t>
+            </w:r>
+          </w:p>
+        </w:tc>
+        <w:tc>
+          <w:tcPr>
+            <w:tcW w:w="876" w:type="dxa"/>
+            <w:shd w:val="clear" w:color="auto" w:fill="D0E6F6" w:themeFill="accent2" w:themeFillTint="33"/>
+            <w:vAlign w:val="center"/>
+          </w:tcPr>
+          <w:p>
+            <w:pPr>
+              <w:jc w:val="center"/>
+            </w:pPr>
+            <w:r>
+              <w:t>X</w:t>
+            </w:r>
+          </w:p>
+        </w:tc>
+        <w:tc>
+          <w:tcPr>
+            <w:tcW w:w="869" w:type="dxa"/>
+            <w:shd w:val="clear" w:color="auto" w:fill="D0E6F6" w:themeFill="accent2" w:themeFillTint="33"/>
+            <w:vAlign w:val="center"/>
+          </w:tcPr>
+          <w:p>
+            <w:pPr>
+              <w:jc w:val="center"/>
+            </w:pPr>
+            <w:r>
+              <w:t>X</w:t>
+            </w:r>
+          </w:p>
+        </w:tc>
+        <w:tc>
+          <w:tcPr>
+            <w:tcW w:w="945" w:type="dxa"/>
+            <w:shd w:val="clear" w:color="auto" w:fill="D0E6F6" w:themeFill="accent2" w:themeFillTint="33"/>
+            <w:vAlign w:val="center"/>
+          </w:tcPr>
+          <w:p>
+            <w:pPr>
+              <w:jc w:val="center"/>
+            </w:pPr>
+            <w:r>
+              <w:t>X</w:t>
+            </w:r>
+          </w:p>
+        </w:tc>
+        <w:tc>
+          <w:tcPr>
+            <w:tcW w:w="1115" w:type="dxa"/>
+            <w:shd w:val="clear" w:color="auto" w:fill="D0E6F6" w:themeFill="accent2" w:themeFillTint="33"/>
+            <w:vAlign w:val="center"/>
+          </w:tcPr>
+          <w:p>
+            <w:pPr>
+              <w:jc w:val="center"/>
+            </w:pPr>
+            <w:r>
+              <w:t>X</w:t>
+            </w:r>
+          </w:p>
+        </w:tc>
+        <w:tc>
+          <w:tcPr>
+            <w:tcW w:w="1129" w:type="dxa"/>
+            <w:shd w:val="clear" w:color="auto" w:fill="D0E6F6" w:themeFill="accent2" w:themeFillTint="33"/>
+            <w:vAlign w:val="center"/>
+          </w:tcPr>
+          <w:p>
+            <w:pPr>
+              <w:jc w:val="center"/>
+            </w:pPr>
+            <w:r>
+              <w:t>X</w:t>
+            </w:r>
+          </w:p>
+        </w:tc>
+        <w:tc>
+          <w:tcPr>
+            <w:tcW w:w="1026" w:type="dxa"/>
+            <w:shd w:val="clear" w:color="auto" w:fill="D0E6F6" w:themeFill="accent2" w:themeFillTint="33"/>
+            <w:vAlign w:val="center"/>
+          </w:tcPr>
+          <w:p>
+            <w:pPr>
+              <w:jc w:val="center"/>
+            </w:pPr>
+            <w:r>
+              <w:t>X</w:t>
+            </w:r>
+          </w:p>
+        </w:tc>
+      </w:tr>
+      <w:tr>
+        <w:tc>
+          <w:tcPr>
+            <w:tcW w:w="1259" w:type="dxa"/>
+            <w:vMerge/>
+            <w:shd w:val="clear" w:color="auto" w:fill="D0E6F6" w:themeFill="accent2" w:themeFillTint="33"/>
+            <w:vAlign w:val="center"/>
+          </w:tcPr>
+          <w:p>
+            <w:pPr>
+              <w:jc w:val="center"/>
+            </w:pPr>
+          </w:p>
+        </w:tc>
+        <w:tc>
+          <w:tcPr>
+            <w:tcW w:w="2131" w:type="dxa"/>
+            <w:shd w:val="clear" w:color="auto" w:fill="D0E6F6" w:themeFill="accent2" w:themeFillTint="33"/>
+            <w:vAlign w:val="center"/>
+          </w:tcPr>
+          <w:p>
+            <w:pPr>
+              <w:jc w:val="center"/>
+            </w:pPr>
+            <w:r>
+              <w:t>visionRange</w:t>
+            </w:r>
+          </w:p>
+        </w:tc>
+        <w:tc>
+          <w:tcPr>
+            <w:tcW w:w="876" w:type="dxa"/>
+            <w:shd w:val="clear" w:color="auto" w:fill="D0E6F6" w:themeFill="accent2" w:themeFillTint="33"/>
+            <w:vAlign w:val="center"/>
+          </w:tcPr>
+          <w:p>
+            <w:pPr>
+              <w:jc w:val="center"/>
+            </w:pPr>
+            <w:r>
+              <w:t>X</w:t>
+            </w:r>
+          </w:p>
+        </w:tc>
+        <w:tc>
+          <w:tcPr>
+            <w:tcW w:w="869" w:type="dxa"/>
+            <w:shd w:val="clear" w:color="auto" w:fill="D0E6F6" w:themeFill="accent2" w:themeFillTint="33"/>
+            <w:vAlign w:val="center"/>
+          </w:tcPr>
+          <w:p>
+            <w:pPr>
+              <w:jc w:val="center"/>
+            </w:pPr>
+            <w:r>
+              <w:t>X</w:t>
+            </w:r>
+          </w:p>
+        </w:tc>
+        <w:tc>
+          <w:tcPr>
+            <w:tcW w:w="945" w:type="dxa"/>
+            <w:shd w:val="clear" w:color="auto" w:fill="D0E6F6" w:themeFill="accent2" w:themeFillTint="33"/>
+            <w:vAlign w:val="center"/>
+          </w:tcPr>
+          <w:p>
+            <w:pPr>
+              <w:jc w:val="center"/>
+            </w:pPr>
+            <w:r>
+              <w:t>X</w:t>
+            </w:r>
+          </w:p>
+        </w:tc>
+        <w:tc>
+          <w:tcPr>
+            <w:tcW w:w="1115" w:type="dxa"/>
+            <w:shd w:val="clear" w:color="auto" w:fill="D0E6F6" w:themeFill="accent2" w:themeFillTint="33"/>
+            <w:vAlign w:val="center"/>
+          </w:tcPr>
+          <w:p>
+            <w:pPr>
+              <w:jc w:val="center"/>
+            </w:pPr>
+            <w:r>
+              <w:t>X</w:t>
+            </w:r>
+          </w:p>
+        </w:tc>
+        <w:tc>
+          <w:tcPr>
+            <w:tcW w:w="1129" w:type="dxa"/>
+            <w:shd w:val="clear" w:color="auto" w:fill="D0E6F6" w:themeFill="accent2" w:themeFillTint="33"/>
+            <w:vAlign w:val="center"/>
+          </w:tcPr>
+          <w:p>
+            <w:pPr>
+              <w:jc w:val="center"/>
+            </w:pPr>
+            <w:r>
+              <w:t>X</w:t>
+            </w:r>
+          </w:p>
+        </w:tc>
+        <w:tc>
+          <w:tcPr>
+            <w:tcW w:w="1026" w:type="dxa"/>
+            <w:shd w:val="clear" w:color="auto" w:fill="D0E6F6" w:themeFill="accent2" w:themeFillTint="33"/>
+            <w:vAlign w:val="center"/>
+          </w:tcPr>
+          <w:p>
+            <w:pPr>
+              <w:jc w:val="center"/>
+            </w:pPr>
+            <w:r>
+              <w:t>X</w:t>
+            </w:r>
+          </w:p>
+        </w:tc>
+      </w:tr>
+      <w:tr>
+        <w:tc>
+          <w:tcPr>
+            <w:tcW w:w="1259" w:type="dxa"/>
+            <w:vMerge/>
+            <w:shd w:val="clear" w:color="auto" w:fill="D0E6F6" w:themeFill="accent2" w:themeFillTint="33"/>
+            <w:vAlign w:val="center"/>
+          </w:tcPr>
+          <w:p>
+            <w:pPr>
+              <w:jc w:val="center"/>
+            </w:pPr>
+          </w:p>
+        </w:tc>
+        <w:tc>
+          <w:tcPr>
+            <w:tcW w:w="2131" w:type="dxa"/>
+            <w:shd w:val="clear" w:color="auto" w:fill="D0E6F6" w:themeFill="accent2" w:themeFillTint="33"/>
+            <w:vAlign w:val="center"/>
+          </w:tcPr>
+          <w:p>
+            <w:pPr>
+              <w:jc w:val="center"/>
+            </w:pPr>
+            <w:r>
+              <w:t>attackRange</w:t>
+            </w:r>
+          </w:p>
+        </w:tc>
+        <w:tc>
+          <w:tcPr>
+            <w:tcW w:w="876" w:type="dxa"/>
+            <w:shd w:val="clear" w:color="auto" w:fill="D0E6F6" w:themeFill="accent2" w:themeFillTint="33"/>
+            <w:vAlign w:val="center"/>
+          </w:tcPr>
+          <w:p>
+            <w:pPr>
+              <w:jc w:val="center"/>
+            </w:pPr>
+            <w:r>
+              <w:t>X</w:t>
+            </w:r>
+          </w:p>
+        </w:tc>
+        <w:tc>
+          <w:tcPr>
+            <w:tcW w:w="869" w:type="dxa"/>
+            <w:shd w:val="clear" w:color="auto" w:fill="D0E6F6" w:themeFill="accent2" w:themeFillTint="33"/>
+            <w:vAlign w:val="center"/>
+          </w:tcPr>
+          <w:p>
+            <w:pPr>
+              <w:jc w:val="center"/>
+            </w:pPr>
+          </w:p>
+        </w:tc>
+        <w:tc>
+          <w:tcPr>
+            <w:tcW w:w="945" w:type="dxa"/>
+            <w:shd w:val="clear" w:color="auto" w:fill="D0E6F6" w:themeFill="accent2" w:themeFillTint="33"/>
+            <w:vAlign w:val="center"/>
+          </w:tcPr>
+          <w:p>
+            <w:pPr>
+              <w:jc w:val="center"/>
+            </w:pPr>
+            <w:r>
+              <w:t>X</w:t>
+            </w:r>
+          </w:p>
+        </w:tc>
+        <w:tc>
+          <w:tcPr>
+            <w:tcW w:w="1115" w:type="dxa"/>
+            <w:shd w:val="clear" w:color="auto" w:fill="D0E6F6" w:themeFill="accent2" w:themeFillTint="33"/>
+            <w:vAlign w:val="center"/>
+          </w:tcPr>
+          <w:p>
+            <w:pPr>
+              <w:jc w:val="center"/>
+            </w:pPr>
+            <w:r>
+              <w:t>X</w:t>
+            </w:r>
+          </w:p>
+        </w:tc>
+        <w:tc>
+          <w:tcPr>
+            <w:tcW w:w="1129" w:type="dxa"/>
+            <w:shd w:val="clear" w:color="auto" w:fill="D0E6F6" w:themeFill="accent2" w:themeFillTint="33"/>
+            <w:vAlign w:val="center"/>
+          </w:tcPr>
+          <w:p>
+            <w:pPr>
+              <w:jc w:val="center"/>
+            </w:pPr>
+            <w:r>
+              <w:t>X</w:t>
+            </w:r>
+          </w:p>
+        </w:tc>
+        <w:tc>
+          <w:tcPr>
+            <w:tcW w:w="1026" w:type="dxa"/>
+            <w:shd w:val="clear" w:color="auto" w:fill="D0E6F6" w:themeFill="accent2" w:themeFillTint="33"/>
+            <w:vAlign w:val="center"/>
+          </w:tcPr>
+          <w:p>
+            <w:pPr>
+              <w:jc w:val="center"/>
+            </w:pPr>
+            <w:r>
+              <w:t>X</w:t>
+            </w:r>
+          </w:p>
+        </w:tc>
+      </w:tr>
+      <w:tr>
+        <w:tc>
+          <w:tcPr>
+            <w:tcW w:w="1259" w:type="dxa"/>
+            <w:vMerge/>
+            <w:shd w:val="clear" w:color="auto" w:fill="D0E6F6" w:themeFill="accent2" w:themeFillTint="33"/>
+            <w:vAlign w:val="center"/>
+          </w:tcPr>
+          <w:p>
+            <w:pPr>
+              <w:jc w:val="center"/>
+            </w:pPr>
+          </w:p>
+        </w:tc>
+        <w:tc>
+          <w:tcPr>
+            <w:tcW w:w="2131" w:type="dxa"/>
+            <w:shd w:val="clear" w:color="auto" w:fill="D0E6F6" w:themeFill="accent2" w:themeFillTint="33"/>
+            <w:vAlign w:val="center"/>
+          </w:tcPr>
+          <w:p>
+            <w:pPr>
+              <w:jc w:val="center"/>
+            </w:pPr>
+            <w:r>
+              <w:t>attackPower</w:t>
+            </w:r>
+          </w:p>
+        </w:tc>
+        <w:tc>
+          <w:tcPr>
+            <w:tcW w:w="876" w:type="dxa"/>
+            <w:shd w:val="clear" w:color="auto" w:fill="D0E6F6" w:themeFill="accent2" w:themeFillTint="33"/>
+            <w:vAlign w:val="center"/>
+          </w:tcPr>
+          <w:p>
+            <w:pPr>
+              <w:jc w:val="center"/>
+            </w:pPr>
+            <w:r>
+              <w:t>X</w:t>
+            </w:r>
+          </w:p>
+        </w:tc>
+        <w:tc>
+          <w:tcPr>
+            <w:tcW w:w="869" w:type="dxa"/>
+            <w:shd w:val="clear" w:color="auto" w:fill="D0E6F6" w:themeFill="accent2" w:themeFillTint="33"/>
+            <w:vAlign w:val="center"/>
+          </w:tcPr>
+          <w:p>
+            <w:pPr>
+              <w:jc w:val="center"/>
+            </w:pPr>
+          </w:p>
+        </w:tc>
+        <w:tc>
+          <w:tcPr>
+            <w:tcW w:w="945" w:type="dxa"/>
+            <w:shd w:val="clear" w:color="auto" w:fill="D0E6F6" w:themeFill="accent2" w:themeFillTint="33"/>
+            <w:vAlign w:val="center"/>
+          </w:tcPr>
+          <w:p>
+            <w:pPr>
+              <w:jc w:val="center"/>
+            </w:pPr>
+            <w:r>
+              <w:t>X</w:t>
+            </w:r>
+          </w:p>
+        </w:tc>
+        <w:tc>
+          <w:tcPr>
+            <w:tcW w:w="1115" w:type="dxa"/>
+            <w:shd w:val="clear" w:color="auto" w:fill="D0E6F6" w:themeFill="accent2" w:themeFillTint="33"/>
+            <w:vAlign w:val="center"/>
+          </w:tcPr>
+          <w:p>
+            <w:pPr>
+              <w:jc w:val="center"/>
+            </w:pPr>
+            <w:r>
+              <w:t>X</w:t>
+            </w:r>
+          </w:p>
+        </w:tc>
+        <w:tc>
+          <w:tcPr>
+            <w:tcW w:w="1129" w:type="dxa"/>
+            <w:shd w:val="clear" w:color="auto" w:fill="D0E6F6" w:themeFill="accent2" w:themeFillTint="33"/>
+            <w:vAlign w:val="center"/>
+          </w:tcPr>
+          <w:p>
+            <w:pPr>
+              <w:jc w:val="center"/>
+            </w:pPr>
+            <w:r>
+              <w:t>X</w:t>
+            </w:r>
+          </w:p>
+        </w:tc>
+        <w:tc>
+          <w:tcPr>
+            <w:tcW w:w="1026" w:type="dxa"/>
+            <w:shd w:val="clear" w:color="auto" w:fill="D0E6F6" w:themeFill="accent2" w:themeFillTint="33"/>
+            <w:vAlign w:val="center"/>
+          </w:tcPr>
+          <w:p>
+            <w:pPr>
+              <w:jc w:val="center"/>
+            </w:pPr>
+            <w:r>
+              <w:t>X</w:t>
+            </w:r>
+          </w:p>
+        </w:tc>
+      </w:tr>
+      <w:tr>
+        <w:tc>
+          <w:tcPr>
+            <w:tcW w:w="1259" w:type="dxa"/>
+            <w:vMerge/>
+            <w:shd w:val="clear" w:color="auto" w:fill="D0E6F6" w:themeFill="accent2" w:themeFillTint="33"/>
+            <w:vAlign w:val="center"/>
+          </w:tcPr>
+          <w:p>
+            <w:pPr>
+              <w:jc w:val="center"/>
+            </w:pPr>
+          </w:p>
+        </w:tc>
+        <w:tc>
+          <w:tcPr>
+            <w:tcW w:w="2131" w:type="dxa"/>
+            <w:shd w:val="clear" w:color="auto" w:fill="D0E6F6" w:themeFill="accent2" w:themeFillTint="33"/>
+            <w:vAlign w:val="center"/>
+          </w:tcPr>
+          <w:p>
+            <w:pPr>
+              <w:jc w:val="center"/>
+            </w:pPr>
+            <w:r>
+              <w:t>moveRange</w:t>
+            </w:r>
+          </w:p>
+        </w:tc>
+        <w:tc>
+          <w:tcPr>
+            <w:tcW w:w="876" w:type="dxa"/>
+            <w:shd w:val="clear" w:color="auto" w:fill="D0E6F6" w:themeFill="accent2" w:themeFillTint="33"/>
+            <w:vAlign w:val="center"/>
+          </w:tcPr>
+          <w:p>
+            <w:pPr>
+              <w:jc w:val="center"/>
+            </w:pPr>
+            <w:r>
+              <w:t>X</w:t>
+            </w:r>
+          </w:p>
+        </w:tc>
+        <w:tc>
+          <w:tcPr>
+            <w:tcW w:w="869" w:type="dxa"/>
+            <w:shd w:val="clear" w:color="auto" w:fill="D0E6F6" w:themeFill="accent2" w:themeFillTint="33"/>
+            <w:vAlign w:val="center"/>
+          </w:tcPr>
+          <w:p>
+            <w:pPr>
+              <w:jc w:val="center"/>
+            </w:pPr>
+            <w:r>
+              <w:t>X</w:t>
+            </w:r>
+          </w:p>
+        </w:tc>
+        <w:tc>
+          <w:tcPr>
+            <w:tcW w:w="945" w:type="dxa"/>
+            <w:shd w:val="clear" w:color="auto" w:fill="D0E6F6" w:themeFill="accent2" w:themeFillTint="33"/>
+            <w:vAlign w:val="center"/>
+          </w:tcPr>
+          <w:p>
+            <w:pPr>
+              <w:jc w:val="center"/>
+            </w:pPr>
+            <w:r>
+              <w:t>X</w:t>
+            </w:r>
+          </w:p>
+        </w:tc>
+        <w:tc>
+          <w:tcPr>
+            <w:tcW w:w="1115" w:type="dxa"/>
+            <w:shd w:val="clear" w:color="auto" w:fill="D0E6F6" w:themeFill="accent2" w:themeFillTint="33"/>
+            <w:vAlign w:val="center"/>
+          </w:tcPr>
+          <w:p>
+            <w:pPr>
+              <w:jc w:val="center"/>
+            </w:pPr>
+            <w:r>
+              <w:t>X</w:t>
+            </w:r>
+          </w:p>
+        </w:tc>
+        <w:tc>
+          <w:tcPr>
+            <w:tcW w:w="1129" w:type="dxa"/>
+            <w:shd w:val="clear" w:color="auto" w:fill="D0E6F6" w:themeFill="accent2" w:themeFillTint="33"/>
+            <w:vAlign w:val="center"/>
+          </w:tcPr>
+          <w:p>
+            <w:pPr>
+              <w:jc w:val="center"/>
+            </w:pPr>
+            <w:r>
+              <w:t>X</w:t>
+            </w:r>
+          </w:p>
+        </w:tc>
+        <w:tc>
+          <w:tcPr>
+            <w:tcW w:w="1026" w:type="dxa"/>
+            <w:shd w:val="clear" w:color="auto" w:fill="D0E6F6" w:themeFill="accent2" w:themeFillTint="33"/>
+            <w:vAlign w:val="center"/>
+          </w:tcPr>
+          <w:p>
+            <w:pPr>
+              <w:jc w:val="center"/>
+            </w:pPr>
+          </w:p>
+        </w:tc>
+      </w:tr>
+      <w:tr>
+        <w:tc>
+          <w:tcPr>
+            <w:tcW w:w="1259" w:type="dxa"/>
+            <w:vMerge w:val="restart"/>
+            <w:shd w:val="clear" w:color="auto" w:fill="FFC000"/>
+            <w:vAlign w:val="center"/>
+          </w:tcPr>
+          <w:p>
+            <w:pPr>
+              <w:jc w:val="center"/>
+            </w:pPr>
+            <w:r>
+              <w:t>attack-properties</w:t>
+            </w:r>
+          </w:p>
+        </w:tc>
+        <w:tc>
+          <w:tcPr>
+            <w:tcW w:w="2131" w:type="dxa"/>
+            <w:shd w:val="clear" w:color="auto" w:fill="FFC000"/>
+            <w:vAlign w:val="center"/>
+          </w:tcPr>
+          <w:p>
+            <w:pPr>
+              <w:jc w:val="center"/>
+            </w:pPr>
+            <w:r>
+              <w:t>targetId</w:t>
+            </w:r>
+          </w:p>
+        </w:tc>
+        <w:tc>
+          <w:tcPr>
+            <w:tcW w:w="876" w:type="dxa"/>
+            <w:shd w:val="clear" w:color="auto" w:fill="FFC000"/>
+            <w:vAlign w:val="center"/>
+          </w:tcPr>
+          <w:p>
+            <w:pPr>
+              <w:jc w:val="center"/>
+            </w:pPr>
+            <w:r>
+              <w:t>X</w:t>
+            </w:r>
+          </w:p>
+        </w:tc>
+        <w:tc>
+          <w:tcPr>
+            <w:tcW w:w="869" w:type="dxa"/>
+            <w:shd w:val="clear" w:color="auto" w:fill="FFC000"/>
+            <w:vAlign w:val="center"/>
+          </w:tcPr>
+          <w:p>
+            <w:pPr>
+              <w:jc w:val="center"/>
+            </w:pPr>
+          </w:p>
+        </w:tc>
+        <w:tc>
+          <w:tcPr>
+            <w:tcW w:w="945" w:type="dxa"/>
+            <w:shd w:val="clear" w:color="auto" w:fill="FFC000"/>
+            <w:vAlign w:val="center"/>
+          </w:tcPr>
+          <w:p>
+            <w:pPr>
+              <w:jc w:val="center"/>
+            </w:pPr>
+            <w:r>
+              <w:t>X</w:t>
+            </w:r>
+          </w:p>
+        </w:tc>
+        <w:tc>
+          <w:tcPr>
+            <w:tcW w:w="1115" w:type="dxa"/>
+            <w:shd w:val="clear" w:color="auto" w:fill="FFC000"/>
+            <w:vAlign w:val="center"/>
+          </w:tcPr>
+          <w:p>
+            <w:pPr>
+              <w:jc w:val="center"/>
+            </w:pPr>
+            <w:r>
+              <w:t>X</w:t>
+            </w:r>
+          </w:p>
+        </w:tc>
+        <w:tc>
+          <w:tcPr>
+            <w:tcW w:w="1129" w:type="dxa"/>
+            <w:shd w:val="clear" w:color="auto" w:fill="FFC000"/>
+            <w:vAlign w:val="center"/>
+          </w:tcPr>
+          <w:p>
+            <w:pPr>
+              <w:jc w:val="center"/>
+            </w:pPr>
+            <w:r>
+              <w:t>X</w:t>
+            </w:r>
+          </w:p>
+        </w:tc>
+        <w:tc>
+          <w:tcPr>
+            <w:tcW w:w="1026" w:type="dxa"/>
+            <w:shd w:val="clear" w:color="auto" w:fill="FFC000"/>
+            <w:vAlign w:val="center"/>
+          </w:tcPr>
+          <w:p>
+            <w:pPr>
+              <w:jc w:val="center"/>
+            </w:pPr>
+            <w:r>
+              <w:t>X</w:t>
+            </w:r>
+          </w:p>
+        </w:tc>
+      </w:tr>
+      <w:tr>
+        <w:tc>
+          <w:tcPr>
+            <w:tcW w:w="1259" w:type="dxa"/>
+            <w:vMerge/>
+            <w:shd w:val="clear" w:color="auto" w:fill="FFC000"/>
+            <w:vAlign w:val="center"/>
+          </w:tcPr>
+          <w:p>
+            <w:pPr>
+              <w:jc w:val="center"/>
+            </w:pPr>
+          </w:p>
+        </w:tc>
+        <w:tc>
+          <w:tcPr>
+            <w:tcW w:w="2131" w:type="dxa"/>
+            <w:shd w:val="clear" w:color="auto" w:fill="FFC000"/>
+            <w:vAlign w:val="center"/>
+          </w:tcPr>
+          <w:p>
+            <w:pPr>
+              <w:jc w:val="center"/>
+            </w:pPr>
+            <w:r>
+              <w:t>targetDown</w:t>
+            </w:r>
+          </w:p>
+        </w:tc>
+        <w:tc>
+          <w:tcPr>
+            <w:tcW w:w="876" w:type="dxa"/>
+            <w:shd w:val="clear" w:color="auto" w:fill="FFC000"/>
+            <w:vAlign w:val="center"/>
+          </w:tcPr>
+          <w:p>
+            <w:pPr>
+              <w:jc w:val="center"/>
+            </w:pPr>
+            <w:r>
+              <w:t>X</w:t>
+            </w:r>
+          </w:p>
+        </w:tc>
+        <w:tc>
+          <w:tcPr>
+            <w:tcW w:w="869" w:type="dxa"/>
+            <w:shd w:val="clear" w:color="auto" w:fill="FFC000"/>
+            <w:vAlign w:val="center"/>
+          </w:tcPr>
+          <w:p>
+            <w:pPr>
+              <w:jc w:val="center"/>
+            </w:pPr>
+          </w:p>
+        </w:tc>
+        <w:tc>
+          <w:tcPr>
+            <w:tcW w:w="945" w:type="dxa"/>
+            <w:shd w:val="clear" w:color="auto" w:fill="FFC000"/>
+            <w:vAlign w:val="center"/>
+          </w:tcPr>
+          <w:p>
+            <w:pPr>
+              <w:jc w:val="center"/>
+            </w:pPr>
+            <w:r>
+              <w:t>X</w:t>
+            </w:r>
+          </w:p>
+        </w:tc>
+        <w:tc>
+          <w:tcPr>
+            <w:tcW w:w="1115" w:type="dxa"/>
+            <w:shd w:val="clear" w:color="auto" w:fill="FFC000"/>
+            <w:vAlign w:val="center"/>
+          </w:tcPr>
+          <w:p>
+            <w:pPr>
+              <w:jc w:val="center"/>
+            </w:pPr>
+            <w:r>
+              <w:t>X</w:t>
+            </w:r>
+          </w:p>
+        </w:tc>
+        <w:tc>
+          <w:tcPr>
+            <w:tcW w:w="1129" w:type="dxa"/>
+            <w:shd w:val="clear" w:color="auto" w:fill="FFC000"/>
+            <w:vAlign w:val="center"/>
+          </w:tcPr>
+          <w:p>
+            <w:pPr>
+              <w:jc w:val="center"/>
+            </w:pPr>
+            <w:r>
+              <w:t>X</w:t>
+            </w:r>
+          </w:p>
+        </w:tc>
+        <w:tc>
+          <w:tcPr>
+            <w:tcW w:w="1026" w:type="dxa"/>
+            <w:shd w:val="clear" w:color="auto" w:fill="FFC000"/>
+            <w:vAlign w:val="center"/>
+          </w:tcPr>
+          <w:p>
+            <w:pPr>
+              <w:jc w:val="center"/>
+            </w:pPr>
+            <w:r>
+              <w:t>X</w:t>
+            </w:r>
+          </w:p>
+        </w:tc>
+      </w:tr>
+      <w:tr>
+        <w:tc>
+          <w:tcPr>
+            <w:tcW w:w="1259" w:type="dxa"/>
+            <w:vMerge w:val="restart"/>
+            <w:shd w:val="clear" w:color="auto" w:fill="92D050"/>
+            <w:vAlign w:val="center"/>
+          </w:tcPr>
+          <w:p>
+            <w:pPr>
+              <w:jc w:val="center"/>
+            </w:pPr>
+            <w:r>
+              <w:t>corruption-properties</w:t>
+            </w:r>
+          </w:p>
+        </w:tc>
+        <w:tc>
+          <w:tcPr>
+            <w:tcW w:w="2131" w:type="dxa"/>
+            <w:shd w:val="clear" w:color="auto" w:fill="92D050"/>
+            <w:vAlign w:val="center"/>
+          </w:tcPr>
+          <w:p>
+            <w:pPr>
+              <w:jc w:val="center"/>
+            </w:pPr>
+            <w:r>
+              <w:t>cash</w:t>
+            </w:r>
+          </w:p>
+        </w:tc>
+        <w:tc>
+          <w:tcPr>
+            <w:tcW w:w="876" w:type="dxa"/>
+            <w:shd w:val="clear" w:color="auto" w:fill="92D050"/>
+            <w:vAlign w:val="center"/>
+          </w:tcPr>
+          <w:p>
+            <w:pPr>
+              <w:jc w:val="center"/>
+            </w:pPr>
+          </w:p>
+        </w:tc>
+        <w:tc>
+          <w:tcPr>
+            <w:tcW w:w="869" w:type="dxa"/>
+            <w:shd w:val="clear" w:color="auto" w:fill="92D050"/>
+            <w:vAlign w:val="center"/>
+          </w:tcPr>
+          <w:p>
+            <w:pPr>
+              <w:jc w:val="center"/>
+            </w:pPr>
+          </w:p>
+        </w:tc>
+        <w:tc>
+          <w:tcPr>
+            <w:tcW w:w="945" w:type="dxa"/>
+            <w:shd w:val="clear" w:color="auto" w:fill="92D050"/>
+            <w:vAlign w:val="center"/>
+          </w:tcPr>
+          <w:p>
+            <w:pPr>
+              <w:jc w:val="center"/>
+            </w:pPr>
+          </w:p>
+        </w:tc>
+        <w:tc>
+          <w:tcPr>
+            <w:tcW w:w="1115" w:type="dxa"/>
+            <w:shd w:val="clear" w:color="auto" w:fill="92D050"/>
+            <w:vAlign w:val="center"/>
+          </w:tcPr>
+          <w:p>
+            <w:pPr>
+              <w:jc w:val="center"/>
+            </w:pPr>
+            <w:r>
+              <w:t>X</w:t>
+            </w:r>
+          </w:p>
+        </w:tc>
+        <w:tc>
+          <w:tcPr>
+            <w:tcW w:w="1129" w:type="dxa"/>
+            <w:shd w:val="clear" w:color="auto" w:fill="92D050"/>
+            <w:vAlign w:val="center"/>
+          </w:tcPr>
+          <w:p>
+            <w:pPr>
+              <w:jc w:val="center"/>
+            </w:pPr>
+          </w:p>
+        </w:tc>
+        <w:tc>
+          <w:tcPr>
+            <w:tcW w:w="1026" w:type="dxa"/>
+            <w:shd w:val="clear" w:color="auto" w:fill="92D050"/>
+            <w:vAlign w:val="center"/>
+          </w:tcPr>
+          <w:p>
+            <w:pPr>
+              <w:jc w:val="center"/>
+            </w:pPr>
+            <w:r>
+              <w:t>X</w:t>
+            </w:r>
+          </w:p>
+        </w:tc>
+      </w:tr>
+      <w:tr>
+        <w:tc>
+          <w:tcPr>
+            <w:tcW w:w="1259" w:type="dxa"/>
+            <w:vMerge/>
+            <w:shd w:val="clear" w:color="auto" w:fill="92D050"/>
+            <w:vAlign w:val="center"/>
+          </w:tcPr>
+          <w:p>
+            <w:pPr>
+              <w:jc w:val="center"/>
+            </w:pPr>
+          </w:p>
+        </w:tc>
+        <w:tc>
+          <w:tcPr>
+            <w:tcW w:w="2131" w:type="dxa"/>
+            <w:shd w:val="clear" w:color="auto" w:fill="92D050"/>
+            <w:vAlign w:val="center"/>
+          </w:tcPr>
+          <w:p>
+            <w:pPr>
+              <w:jc w:val="center"/>
+            </w:pPr>
+            <w:r>
+              <w:t>corruptionThreshold</w:t>
+            </w:r>
+          </w:p>
+        </w:tc>
+        <w:tc>
+          <w:tcPr>
+            <w:tcW w:w="876" w:type="dxa"/>
+            <w:shd w:val="clear" w:color="auto" w:fill="92D050"/>
+            <w:vAlign w:val="center"/>
+          </w:tcPr>
+          <w:p>
+            <w:pPr>
+              <w:jc w:val="center"/>
+            </w:pPr>
+          </w:p>
+        </w:tc>
+        <w:tc>
+          <w:tcPr>
+            <w:tcW w:w="869" w:type="dxa"/>
+            <w:shd w:val="clear" w:color="auto" w:fill="92D050"/>
+            <w:vAlign w:val="center"/>
+          </w:tcPr>
+          <w:p>
+            <w:pPr>
+              <w:jc w:val="center"/>
+            </w:pPr>
+          </w:p>
+        </w:tc>
+        <w:tc>
+          <w:tcPr>
+            <w:tcW w:w="945" w:type="dxa"/>
+            <w:shd w:val="clear" w:color="auto" w:fill="92D050"/>
+            <w:vAlign w:val="center"/>
+          </w:tcPr>
+          <w:p>
+            <w:pPr>
+              <w:jc w:val="center"/>
+            </w:pPr>
+          </w:p>
+        </w:tc>
+        <w:tc>
+          <w:tcPr>
+            <w:tcW w:w="1115" w:type="dxa"/>
+            <w:shd w:val="clear" w:color="auto" w:fill="92D050"/>
+            <w:vAlign w:val="center"/>
+          </w:tcPr>
+          <w:p>
+            <w:pPr>
+              <w:jc w:val="center"/>
+            </w:pPr>
+          </w:p>
+        </w:tc>
+        <w:tc>
+          <w:tcPr>
+            <w:tcW w:w="1129" w:type="dxa"/>
+            <w:shd w:val="clear" w:color="auto" w:fill="92D050"/>
+            <w:vAlign w:val="center"/>
+          </w:tcPr>
+          <w:p>
+            <w:pPr>
+              <w:jc w:val="center"/>
+            </w:pPr>
+            <w:r>
+              <w:t>X</w:t>
+            </w:r>
+          </w:p>
+        </w:tc>
+        <w:tc>
+          <w:tcPr>
+            <w:tcW w:w="1026" w:type="dxa"/>
+            <w:shd w:val="clear" w:color="auto" w:fill="92D050"/>
+            <w:vAlign w:val="center"/>
+          </w:tcPr>
+          <w:p>
+            <w:pPr>
+              <w:jc w:val="center"/>
+            </w:pPr>
+          </w:p>
+        </w:tc>
+      </w:tr>
+      <w:tr>
+        <w:tc>
+          <w:tcPr>
+            <w:tcW w:w="1259" w:type="dxa"/>
+            <w:vMerge/>
+            <w:shd w:val="clear" w:color="auto" w:fill="92D050"/>
+            <w:vAlign w:val="center"/>
+          </w:tcPr>
+          <w:p>
+            <w:pPr>
+              <w:jc w:val="center"/>
+            </w:pPr>
+          </w:p>
+        </w:tc>
+        <w:tc>
+          <w:tcPr>
+            <w:tcW w:w="2131" w:type="dxa"/>
+            <w:shd w:val="clear" w:color="auto" w:fill="92D050"/>
+            <w:vAlign w:val="center"/>
+          </w:tcPr>
+          <w:p>
+            <w:pPr>
+              <w:jc w:val="center"/>
+            </w:pPr>
+            <w:r>
+              <w:t>validId</w:t>
+            </w:r>
+          </w:p>
+        </w:tc>
+        <w:tc>
+          <w:tcPr>
+            <w:tcW w:w="876" w:type="dxa"/>
+            <w:shd w:val="clear" w:color="auto" w:fill="92D050"/>
+            <w:vAlign w:val="center"/>
+          </w:tcPr>
+          <w:p>
+            <w:pPr>
+              <w:jc w:val="center"/>
+            </w:pPr>
+          </w:p>
+        </w:tc>
+        <w:tc>
+          <w:tcPr>
+            <w:tcW w:w="869" w:type="dxa"/>
+            <w:shd w:val="clear" w:color="auto" w:fill="92D050"/>
+            <w:vAlign w:val="center"/>
+          </w:tcPr>
+          <w:p>
+            <w:pPr>
+              <w:jc w:val="center"/>
+            </w:pPr>
+          </w:p>
+        </w:tc>
+        <w:tc>
+          <w:tcPr>
+            <w:tcW w:w="945" w:type="dxa"/>
+            <w:shd w:val="clear" w:color="auto" w:fill="92D050"/>
+            <w:vAlign w:val="center"/>
+          </w:tcPr>
+          <w:p>
+            <w:pPr>
+              <w:jc w:val="center"/>
+            </w:pPr>
+          </w:p>
+        </w:tc>
+        <w:tc>
+          <w:tcPr>
+            <w:tcW w:w="1115" w:type="dxa"/>
+            <w:shd w:val="clear" w:color="auto" w:fill="92D050"/>
+            <w:vAlign w:val="center"/>
+          </w:tcPr>
+          <w:p>
+            <w:pPr>
+              <w:jc w:val="center"/>
+            </w:pPr>
+            <w:r>
+              <w:t>X</w:t>
+            </w:r>
+          </w:p>
+        </w:tc>
+        <w:tc>
+          <w:tcPr>
+            <w:tcW w:w="1129" w:type="dxa"/>
+            <w:shd w:val="clear" w:color="auto" w:fill="92D050"/>
+            <w:vAlign w:val="center"/>
+          </w:tcPr>
+          <w:p>
+            <w:pPr>
+              <w:jc w:val="center"/>
+            </w:pPr>
+            <w:r>
+              <w:t>X</w:t>
+            </w:r>
+          </w:p>
+        </w:tc>
+        <w:tc>
+          <w:tcPr>
+            <w:tcW w:w="1026" w:type="dxa"/>
+            <w:shd w:val="clear" w:color="auto" w:fill="92D050"/>
+            <w:vAlign w:val="center"/>
+          </w:tcPr>
+          <w:p>
+            <w:pPr>
+              <w:jc w:val="center"/>
+            </w:pPr>
+            <w:r>
+              <w:t>X</w:t>
+            </w:r>
+          </w:p>
+        </w:tc>
+      </w:tr>
+      <w:tr>
+        <w:tc>
+          <w:tcPr>
+            <w:tcW w:w="1259" w:type="dxa"/>
+            <w:vMerge/>
+            <w:shd w:val="clear" w:color="auto" w:fill="92D050"/>
+            <w:vAlign w:val="center"/>
+          </w:tcPr>
+          <w:p>
+            <w:pPr>
+              <w:jc w:val="center"/>
+            </w:pPr>
+          </w:p>
+        </w:tc>
+        <w:tc>
+          <w:tcPr>
+            <w:tcW w:w="2131" w:type="dxa"/>
+            <w:shd w:val="clear" w:color="auto" w:fill="92D050"/>
+            <w:vAlign w:val="center"/>
+          </w:tcPr>
+          <w:p>
+            <w:pPr>
+              <w:jc w:val="center"/>
+            </w:pPr>
+          </w:p>
+        </w:tc>
+        <w:tc>
+          <w:tcPr>
+            <w:tcW w:w="876" w:type="dxa"/>
+            <w:shd w:val="clear" w:color="auto" w:fill="92D050"/>
+            <w:vAlign w:val="center"/>
+          </w:tcPr>
+          <w:p>
+            <w:pPr>
+              <w:jc w:val="center"/>
+            </w:pPr>
+          </w:p>
+        </w:tc>
+        <w:tc>
+          <w:tcPr>
+            <w:tcW w:w="869" w:type="dxa"/>
+            <w:shd w:val="clear" w:color="auto" w:fill="92D050"/>
+            <w:vAlign w:val="center"/>
+          </w:tcPr>
+          <w:p>
+            <w:pPr>
+              <w:jc w:val="center"/>
+            </w:pPr>
+          </w:p>
+        </w:tc>
+        <w:tc>
+          <w:tcPr>
+            <w:tcW w:w="945" w:type="dxa"/>
+            <w:shd w:val="clear" w:color="auto" w:fill="92D050"/>
+            <w:vAlign w:val="center"/>
+          </w:tcPr>
+          <w:p>
+            <w:pPr>
+              <w:jc w:val="center"/>
+            </w:pPr>
+          </w:p>
+        </w:tc>
+        <w:tc>
+          <w:tcPr>
+            <w:tcW w:w="1115" w:type="dxa"/>
+            <w:shd w:val="clear" w:color="auto" w:fill="92D050"/>
+            <w:vAlign w:val="center"/>
+          </w:tcPr>
+          <w:p>
+            <w:pPr>
+              <w:jc w:val="center"/>
+            </w:pPr>
+          </w:p>
+        </w:tc>
+        <w:tc>
+          <w:tcPr>
+            <w:tcW w:w="1129" w:type="dxa"/>
+            <w:shd w:val="clear" w:color="auto" w:fill="92D050"/>
+            <w:vAlign w:val="center"/>
+          </w:tcPr>
+          <w:p>
+            <w:pPr>
+              <w:jc w:val="center"/>
+            </w:pPr>
+          </w:p>
+        </w:tc>
+        <w:tc>
+          <w:tcPr>
+            <w:tcW w:w="1026" w:type="dxa"/>
+            <w:shd w:val="clear" w:color="auto" w:fill="92D050"/>
+            <w:vAlign w:val="center"/>
+          </w:tcPr>
+          <w:p>
+            <w:pPr>
+              <w:jc w:val="center"/>
+            </w:pPr>
+          </w:p>
+        </w:tc>
+      </w:tr>
+      <w:tr>
+        <w:tc>
+          <w:tcPr>
+            <w:tcW w:w="1259" w:type="dxa"/>
+            <w:vMerge/>
+            <w:shd w:val="clear" w:color="auto" w:fill="92D050"/>
+            <w:vAlign w:val="center"/>
+          </w:tcPr>
+          <w:p>
+            <w:pPr>
+              <w:jc w:val="center"/>
+            </w:pPr>
+          </w:p>
+        </w:tc>
+        <w:tc>
+          <w:tcPr>
+            <w:tcW w:w="2131" w:type="dxa"/>
+            <w:shd w:val="clear" w:color="auto" w:fill="92D050"/>
+            <w:vAlign w:val="center"/>
+          </w:tcPr>
+          <w:p>
+            <w:pPr>
+              <w:jc w:val="center"/>
+            </w:pPr>
+          </w:p>
+        </w:tc>
+        <w:tc>
+          <w:tcPr>
+            <w:tcW w:w="876" w:type="dxa"/>
+            <w:shd w:val="clear" w:color="auto" w:fill="92D050"/>
+            <w:vAlign w:val="center"/>
+          </w:tcPr>
+          <w:p>
+            <w:pPr>
+              <w:jc w:val="center"/>
+            </w:pPr>
+          </w:p>
+        </w:tc>
+        <w:tc>
+          <w:tcPr>
+            <w:tcW w:w="869" w:type="dxa"/>
+            <w:shd w:val="clear" w:color="auto" w:fill="92D050"/>
+            <w:vAlign w:val="center"/>
+          </w:tcPr>
+          <w:p>
+            <w:pPr>
+              <w:jc w:val="center"/>
+            </w:pPr>
+          </w:p>
+        </w:tc>
+        <w:tc>
+          <w:tcPr>
+            <w:tcW w:w="945" w:type="dxa"/>
+            <w:shd w:val="clear" w:color="auto" w:fill="92D050"/>
+            <w:vAlign w:val="center"/>
+          </w:tcPr>
+          <w:p>
+            <w:pPr>
+              <w:jc w:val="center"/>
+            </w:pPr>
+          </w:p>
+        </w:tc>
+        <w:tc>
+          <w:tcPr>
+            <w:tcW w:w="1115" w:type="dxa"/>
+            <w:shd w:val="clear" w:color="auto" w:fill="92D050"/>
+            <w:vAlign w:val="center"/>
+          </w:tcPr>
+          <w:p>
+            <w:pPr>
+              <w:jc w:val="center"/>
+            </w:pPr>
+          </w:p>
+        </w:tc>
+        <w:tc>
+          <w:tcPr>
+            <w:tcW w:w="1129" w:type="dxa"/>
+            <w:shd w:val="clear" w:color="auto" w:fill="92D050"/>
+            <w:vAlign w:val="center"/>
+          </w:tcPr>
+          <w:p>
+            <w:pPr>
+              <w:jc w:val="center"/>
+            </w:pPr>
+          </w:p>
+        </w:tc>
+        <w:tc>
+          <w:tcPr>
+            <w:tcW w:w="1026" w:type="dxa"/>
+            <w:shd w:val="clear" w:color="auto" w:fill="92D050"/>
+            <w:vAlign w:val="center"/>
+          </w:tcPr>
+          <w:p>
+            <w:pPr>
+              <w:jc w:val="center"/>
             </w:pPr>
           </w:p>
         </w:tc>
@@ -588,7 +2879,12 @@
         </w:numPr>
       </w:pPr>
       <w:r>
-        <w:t>Aktorzy muszą implementować logikę odpowiedzialną za odczyt/zapis informacji ze struktur wejściowych/wyjściowym. Jest to ważne z tego powodu, że następnie informacja o tych danych są serializowane do Stringa (java.lang.String) i przekazywane do instancji Clisp’a danego aktora</w:t>
+        <w:t>Aktorzy muszą implementować logikę odpowiedzialną za odczyt/zapis informacji ze struktur wejściowych/wyjściowym. Jest to ważne z tego powodu, że następnie informacja o tych danych są serializowane do Stringa (java.lang.String) i przekazywane do instancji Clisp’a dane</w:t>
+      </w:r>
+      <w:bookmarkStart w:id="0" w:name="_GoBack"/>
+      <w:bookmarkEnd w:id="0"/>
+      <w:r>
+        <w:t>go aktora</w:t>
       </w:r>
     </w:p>
     <w:p>
@@ -600,6 +2896,7 @@
         </w:numPr>
       </w:pPr>
       <w:r>
+        <w:lastRenderedPageBreak/>
         <w:t>Aktorzy muszą implementować logikę pozwalająca na losowe przeprowadzenie następnej tury, tj. informacje zależne losowo (kierunek przemieszczenie, czy losowo wybrać kierunek, czy przyjąć łapówkę) muszą zostać ustalone na podstawie danych ze struktur wejściowych na poziomie logiki danego aktora.</w:t>
       </w:r>
     </w:p>
@@ -704,7 +3001,6 @@
         </w:numPr>
       </w:pPr>
       <w:r>
-        <w:lastRenderedPageBreak/>
         <w:t>Zbierane są wyniki i przekazywane aktorom</w:t>
       </w:r>
     </w:p>
@@ -3072,6 +5368,1060 @@
       </w:tcPr>
     </w:tblStylePr>
   </w:style>
+  <w:style w:type="table" w:styleId="GridTable5Dark-Accent3">
+    <w:name w:val="Grid Table 5 Dark Accent 3"/>
+    <w:basedOn w:val="TableNormal"/>
+    <w:uiPriority w:val="50"/>
+    <w:rsid w:val="0058260C"/>
+    <w:pPr>
+      <w:spacing w:after="0" w:line="240" w:lineRule="auto"/>
+    </w:pPr>
+    <w:tblPr>
+      <w:tblStyleRowBandSize w:val="1"/>
+      <w:tblStyleColBandSize w:val="1"/>
+      <w:tblInd w:w="0" w:type="dxa"/>
+      <w:tblBorders>
+        <w:top w:val="single" w:sz="4" w:space="0" w:color="FFFFFF" w:themeColor="background1"/>
+        <w:left w:val="single" w:sz="4" w:space="0" w:color="FFFFFF" w:themeColor="background1"/>
+        <w:bottom w:val="single" w:sz="4" w:space="0" w:color="FFFFFF" w:themeColor="background1"/>
+        <w:right w:val="single" w:sz="4" w:space="0" w:color="FFFFFF" w:themeColor="background1"/>
+        <w:insideH w:val="single" w:sz="4" w:space="0" w:color="FFFFFF" w:themeColor="background1"/>
+        <w:insideV w:val="single" w:sz="4" w:space="0" w:color="FFFFFF" w:themeColor="background1"/>
+      </w:tblBorders>
+      <w:tblCellMar>
+        <w:top w:w="0" w:type="dxa"/>
+        <w:left w:w="108" w:type="dxa"/>
+        <w:bottom w:w="0" w:type="dxa"/>
+        <w:right w:w="108" w:type="dxa"/>
+      </w:tblCellMar>
+    </w:tblPr>
+    <w:tcPr>
+      <w:shd w:val="clear" w:color="auto" w:fill="D3F5F7" w:themeFill="accent3" w:themeFillTint="33"/>
+    </w:tcPr>
+    <w:tblStylePr w:type="firstRow">
+      <w:rPr>
+        <w:b/>
+        <w:bCs/>
+        <w:color w:val="FFFFFF" w:themeColor="background1"/>
+      </w:rPr>
+      <w:tblPr/>
+      <w:tcPr>
+        <w:tcBorders>
+          <w:top w:val="single" w:sz="4" w:space="0" w:color="FFFFFF" w:themeColor="background1"/>
+          <w:left w:val="single" w:sz="4" w:space="0" w:color="FFFFFF" w:themeColor="background1"/>
+          <w:right w:val="single" w:sz="4" w:space="0" w:color="FFFFFF" w:themeColor="background1"/>
+          <w:insideH w:val="nil"/>
+          <w:insideV w:val="nil"/>
+        </w:tcBorders>
+        <w:shd w:val="clear" w:color="auto" w:fill="27CED7" w:themeFill="accent3"/>
+      </w:tcPr>
+    </w:tblStylePr>
+    <w:tblStylePr w:type="lastRow">
+      <w:rPr>
+        <w:b/>
+        <w:bCs/>
+        <w:color w:val="FFFFFF" w:themeColor="background1"/>
+      </w:rPr>
+      <w:tblPr/>
+      <w:tcPr>
+        <w:tcBorders>
+          <w:left w:val="single" w:sz="4" w:space="0" w:color="FFFFFF" w:themeColor="background1"/>
+          <w:bottom w:val="single" w:sz="4" w:space="0" w:color="FFFFFF" w:themeColor="background1"/>
+          <w:right w:val="single" w:sz="4" w:space="0" w:color="FFFFFF" w:themeColor="background1"/>
+          <w:insideH w:val="nil"/>
+          <w:insideV w:val="nil"/>
+        </w:tcBorders>
+        <w:shd w:val="clear" w:color="auto" w:fill="27CED7" w:themeFill="accent3"/>
+      </w:tcPr>
+    </w:tblStylePr>
+    <w:tblStylePr w:type="firstCol">
+      <w:rPr>
+        <w:b/>
+        <w:bCs/>
+        <w:color w:val="FFFFFF" w:themeColor="background1"/>
+      </w:rPr>
+      <w:tblPr/>
+      <w:tcPr>
+        <w:tcBorders>
+          <w:top w:val="single" w:sz="4" w:space="0" w:color="FFFFFF" w:themeColor="background1"/>
+          <w:left w:val="single" w:sz="4" w:space="0" w:color="FFFFFF" w:themeColor="background1"/>
+          <w:bottom w:val="single" w:sz="4" w:space="0" w:color="FFFFFF" w:themeColor="background1"/>
+          <w:insideV w:val="nil"/>
+        </w:tcBorders>
+        <w:shd w:val="clear" w:color="auto" w:fill="27CED7" w:themeFill="accent3"/>
+      </w:tcPr>
+    </w:tblStylePr>
+    <w:tblStylePr w:type="lastCol">
+      <w:rPr>
+        <w:b/>
+        <w:bCs/>
+        <w:color w:val="FFFFFF" w:themeColor="background1"/>
+      </w:rPr>
+      <w:tblPr/>
+      <w:tcPr>
+        <w:tcBorders>
+          <w:top w:val="single" w:sz="4" w:space="0" w:color="FFFFFF" w:themeColor="background1"/>
+          <w:bottom w:val="single" w:sz="4" w:space="0" w:color="FFFFFF" w:themeColor="background1"/>
+          <w:right w:val="single" w:sz="4" w:space="0" w:color="FFFFFF" w:themeColor="background1"/>
+          <w:insideV w:val="nil"/>
+        </w:tcBorders>
+        <w:shd w:val="clear" w:color="auto" w:fill="27CED7" w:themeFill="accent3"/>
+      </w:tcPr>
+    </w:tblStylePr>
+    <w:tblStylePr w:type="band1Vert">
+      <w:tblPr/>
+      <w:tcPr>
+        <w:shd w:val="clear" w:color="auto" w:fill="A8EBEF" w:themeFill="accent3" w:themeFillTint="66"/>
+      </w:tcPr>
+    </w:tblStylePr>
+    <w:tblStylePr w:type="band1Horz">
+      <w:tblPr/>
+      <w:tcPr>
+        <w:shd w:val="clear" w:color="auto" w:fill="A8EBEF" w:themeFill="accent3" w:themeFillTint="66"/>
+      </w:tcPr>
+    </w:tblStylePr>
+  </w:style>
+  <w:style w:type="table" w:styleId="GridTable3">
+    <w:name w:val="Grid Table 3"/>
+    <w:basedOn w:val="TableNormal"/>
+    <w:uiPriority w:val="48"/>
+    <w:rsid w:val="0058260C"/>
+    <w:pPr>
+      <w:spacing w:after="0" w:line="240" w:lineRule="auto"/>
+    </w:pPr>
+    <w:tblPr>
+      <w:tblStyleRowBandSize w:val="1"/>
+      <w:tblStyleColBandSize w:val="1"/>
+      <w:tblInd w:w="0" w:type="dxa"/>
+      <w:tblBorders>
+        <w:top w:val="single" w:sz="4" w:space="0" w:color="666666" w:themeColor="text1" w:themeTint="99"/>
+        <w:left w:val="single" w:sz="4" w:space="0" w:color="666666" w:themeColor="text1" w:themeTint="99"/>
+        <w:bottom w:val="single" w:sz="4" w:space="0" w:color="666666" w:themeColor="text1" w:themeTint="99"/>
+        <w:right w:val="single" w:sz="4" w:space="0" w:color="666666" w:themeColor="text1" w:themeTint="99"/>
+        <w:insideH w:val="single" w:sz="4" w:space="0" w:color="666666" w:themeColor="text1" w:themeTint="99"/>
+        <w:insideV w:val="single" w:sz="4" w:space="0" w:color="666666" w:themeColor="text1" w:themeTint="99"/>
+      </w:tblBorders>
+      <w:tblCellMar>
+        <w:top w:w="0" w:type="dxa"/>
+        <w:left w:w="108" w:type="dxa"/>
+        <w:bottom w:w="0" w:type="dxa"/>
+        <w:right w:w="108" w:type="dxa"/>
+      </w:tblCellMar>
+    </w:tblPr>
+    <w:tblStylePr w:type="firstRow">
+      <w:rPr>
+        <w:b/>
+        <w:bCs/>
+      </w:rPr>
+      <w:tblPr/>
+      <w:tcPr>
+        <w:tcBorders>
+          <w:top w:val="nil"/>
+          <w:left w:val="nil"/>
+          <w:right w:val="nil"/>
+          <w:insideH w:val="nil"/>
+          <w:insideV w:val="nil"/>
+        </w:tcBorders>
+        <w:shd w:val="clear" w:color="auto" w:fill="FFFFFF" w:themeFill="background1"/>
+      </w:tcPr>
+    </w:tblStylePr>
+    <w:tblStylePr w:type="lastRow">
+      <w:rPr>
+        <w:b/>
+        <w:bCs/>
+      </w:rPr>
+      <w:tblPr/>
+      <w:tcPr>
+        <w:tcBorders>
+          <w:left w:val="nil"/>
+          <w:bottom w:val="nil"/>
+          <w:right w:val="nil"/>
+          <w:insideH w:val="nil"/>
+          <w:insideV w:val="nil"/>
+        </w:tcBorders>
+        <w:shd w:val="clear" w:color="auto" w:fill="FFFFFF" w:themeFill="background1"/>
+      </w:tcPr>
+    </w:tblStylePr>
+    <w:tblStylePr w:type="firstCol">
+      <w:pPr>
+        <w:jc w:val="right"/>
+      </w:pPr>
+      <w:rPr>
+        <w:i/>
+        <w:iCs/>
+      </w:rPr>
+      <w:tblPr/>
+      <w:tcPr>
+        <w:tcBorders>
+          <w:top w:val="nil"/>
+          <w:left w:val="nil"/>
+          <w:bottom w:val="nil"/>
+          <w:insideH w:val="nil"/>
+          <w:insideV w:val="nil"/>
+        </w:tcBorders>
+        <w:shd w:val="clear" w:color="auto" w:fill="FFFFFF" w:themeFill="background1"/>
+      </w:tcPr>
+    </w:tblStylePr>
+    <w:tblStylePr w:type="lastCol">
+      <w:rPr>
+        <w:i/>
+        <w:iCs/>
+      </w:rPr>
+      <w:tblPr/>
+      <w:tcPr>
+        <w:tcBorders>
+          <w:top w:val="nil"/>
+          <w:bottom w:val="nil"/>
+          <w:right w:val="nil"/>
+          <w:insideH w:val="nil"/>
+          <w:insideV w:val="nil"/>
+        </w:tcBorders>
+        <w:shd w:val="clear" w:color="auto" w:fill="FFFFFF" w:themeFill="background1"/>
+      </w:tcPr>
+    </w:tblStylePr>
+    <w:tblStylePr w:type="band1Vert">
+      <w:tblPr/>
+      <w:tcPr>
+        <w:shd w:val="clear" w:color="auto" w:fill="CCCCCC" w:themeFill="text1" w:themeFillTint="33"/>
+      </w:tcPr>
+    </w:tblStylePr>
+    <w:tblStylePr w:type="band1Horz">
+      <w:tblPr/>
+      <w:tcPr>
+        <w:shd w:val="clear" w:color="auto" w:fill="CCCCCC" w:themeFill="text1" w:themeFillTint="33"/>
+      </w:tcPr>
+    </w:tblStylePr>
+    <w:tblStylePr w:type="neCell">
+      <w:tblPr/>
+      <w:tcPr>
+        <w:tcBorders>
+          <w:bottom w:val="single" w:sz="4" w:space="0" w:color="666666" w:themeColor="text1" w:themeTint="99"/>
+        </w:tcBorders>
+      </w:tcPr>
+    </w:tblStylePr>
+    <w:tblStylePr w:type="nwCell">
+      <w:tblPr/>
+      <w:tcPr>
+        <w:tcBorders>
+          <w:bottom w:val="single" w:sz="4" w:space="0" w:color="666666" w:themeColor="text1" w:themeTint="99"/>
+        </w:tcBorders>
+      </w:tcPr>
+    </w:tblStylePr>
+    <w:tblStylePr w:type="seCell">
+      <w:tblPr/>
+      <w:tcPr>
+        <w:tcBorders>
+          <w:top w:val="single" w:sz="4" w:space="0" w:color="666666" w:themeColor="text1" w:themeTint="99"/>
+        </w:tcBorders>
+      </w:tcPr>
+    </w:tblStylePr>
+    <w:tblStylePr w:type="swCell">
+      <w:tblPr/>
+      <w:tcPr>
+        <w:tcBorders>
+          <w:top w:val="single" w:sz="4" w:space="0" w:color="666666" w:themeColor="text1" w:themeTint="99"/>
+        </w:tcBorders>
+      </w:tcPr>
+    </w:tblStylePr>
+  </w:style>
+  <w:style w:type="table" w:styleId="GridTable1Light-Accent1">
+    <w:name w:val="Grid Table 1 Light Accent 1"/>
+    <w:basedOn w:val="TableNormal"/>
+    <w:uiPriority w:val="46"/>
+    <w:rsid w:val="0058260C"/>
+    <w:pPr>
+      <w:spacing w:after="0" w:line="240" w:lineRule="auto"/>
+    </w:pPr>
+    <w:tblPr>
+      <w:tblStyleRowBandSize w:val="1"/>
+      <w:tblStyleColBandSize w:val="1"/>
+      <w:tblInd w:w="0" w:type="dxa"/>
+      <w:tblBorders>
+        <w:top w:val="single" w:sz="4" w:space="0" w:color="A4DDF4" w:themeColor="accent1" w:themeTint="66"/>
+        <w:left w:val="single" w:sz="4" w:space="0" w:color="A4DDF4" w:themeColor="accent1" w:themeTint="66"/>
+        <w:bottom w:val="single" w:sz="4" w:space="0" w:color="A4DDF4" w:themeColor="accent1" w:themeTint="66"/>
+        <w:right w:val="single" w:sz="4" w:space="0" w:color="A4DDF4" w:themeColor="accent1" w:themeTint="66"/>
+        <w:insideH w:val="single" w:sz="4" w:space="0" w:color="A4DDF4" w:themeColor="accent1" w:themeTint="66"/>
+        <w:insideV w:val="single" w:sz="4" w:space="0" w:color="A4DDF4" w:themeColor="accent1" w:themeTint="66"/>
+      </w:tblBorders>
+      <w:tblCellMar>
+        <w:top w:w="0" w:type="dxa"/>
+        <w:left w:w="108" w:type="dxa"/>
+        <w:bottom w:w="0" w:type="dxa"/>
+        <w:right w:w="108" w:type="dxa"/>
+      </w:tblCellMar>
+    </w:tblPr>
+    <w:tblStylePr w:type="firstRow">
+      <w:rPr>
+        <w:b/>
+        <w:bCs/>
+      </w:rPr>
+      <w:tblPr/>
+      <w:tcPr>
+        <w:tcBorders>
+          <w:bottom w:val="single" w:sz="12" w:space="0" w:color="76CDEE" w:themeColor="accent1" w:themeTint="99"/>
+        </w:tcBorders>
+      </w:tcPr>
+    </w:tblStylePr>
+    <w:tblStylePr w:type="lastRow">
+      <w:rPr>
+        <w:b/>
+        <w:bCs/>
+      </w:rPr>
+      <w:tblPr/>
+      <w:tcPr>
+        <w:tcBorders>
+          <w:top w:val="double" w:sz="2" w:space="0" w:color="76CDEE" w:themeColor="accent1" w:themeTint="99"/>
+        </w:tcBorders>
+      </w:tcPr>
+    </w:tblStylePr>
+    <w:tblStylePr w:type="firstCol">
+      <w:rPr>
+        <w:b/>
+        <w:bCs/>
+      </w:rPr>
+    </w:tblStylePr>
+    <w:tblStylePr w:type="lastCol">
+      <w:rPr>
+        <w:b/>
+        <w:bCs/>
+      </w:rPr>
+    </w:tblStylePr>
+  </w:style>
+  <w:style w:type="table" w:styleId="GridTable1Light-Accent6">
+    <w:name w:val="Grid Table 1 Light Accent 6"/>
+    <w:basedOn w:val="TableNormal"/>
+    <w:uiPriority w:val="46"/>
+    <w:rsid w:val="0058260C"/>
+    <w:pPr>
+      <w:spacing w:after="0" w:line="240" w:lineRule="auto"/>
+    </w:pPr>
+    <w:tblPr>
+      <w:tblStyleRowBandSize w:val="1"/>
+      <w:tblStyleColBandSize w:val="1"/>
+      <w:tblInd w:w="0" w:type="dxa"/>
+      <w:tblBorders>
+        <w:top w:val="single" w:sz="4" w:space="0" w:color="C0DAD8" w:themeColor="accent6" w:themeTint="66"/>
+        <w:left w:val="single" w:sz="4" w:space="0" w:color="C0DAD8" w:themeColor="accent6" w:themeTint="66"/>
+        <w:bottom w:val="single" w:sz="4" w:space="0" w:color="C0DAD8" w:themeColor="accent6" w:themeTint="66"/>
+        <w:right w:val="single" w:sz="4" w:space="0" w:color="C0DAD8" w:themeColor="accent6" w:themeTint="66"/>
+        <w:insideH w:val="single" w:sz="4" w:space="0" w:color="C0DAD8" w:themeColor="accent6" w:themeTint="66"/>
+        <w:insideV w:val="single" w:sz="4" w:space="0" w:color="C0DAD8" w:themeColor="accent6" w:themeTint="66"/>
+      </w:tblBorders>
+      <w:tblCellMar>
+        <w:top w:w="0" w:type="dxa"/>
+        <w:left w:w="108" w:type="dxa"/>
+        <w:bottom w:w="0" w:type="dxa"/>
+        <w:right w:w="108" w:type="dxa"/>
+      </w:tblCellMar>
+    </w:tblPr>
+    <w:tblStylePr w:type="firstRow">
+      <w:rPr>
+        <w:b/>
+        <w:bCs/>
+      </w:rPr>
+      <w:tblPr/>
+      <w:tcPr>
+        <w:tcBorders>
+          <w:bottom w:val="single" w:sz="12" w:space="0" w:color="A0C7C5" w:themeColor="accent6" w:themeTint="99"/>
+        </w:tcBorders>
+      </w:tcPr>
+    </w:tblStylePr>
+    <w:tblStylePr w:type="lastRow">
+      <w:rPr>
+        <w:b/>
+        <w:bCs/>
+      </w:rPr>
+      <w:tblPr/>
+      <w:tcPr>
+        <w:tcBorders>
+          <w:top w:val="double" w:sz="2" w:space="0" w:color="A0C7C5" w:themeColor="accent6" w:themeTint="99"/>
+        </w:tcBorders>
+      </w:tcPr>
+    </w:tblStylePr>
+    <w:tblStylePr w:type="firstCol">
+      <w:rPr>
+        <w:b/>
+        <w:bCs/>
+      </w:rPr>
+    </w:tblStylePr>
+    <w:tblStylePr w:type="lastCol">
+      <w:rPr>
+        <w:b/>
+        <w:bCs/>
+      </w:rPr>
+    </w:tblStylePr>
+  </w:style>
+  <w:style w:type="table" w:styleId="GridTable1Light-Accent5">
+    <w:name w:val="Grid Table 1 Light Accent 5"/>
+    <w:basedOn w:val="TableNormal"/>
+    <w:uiPriority w:val="46"/>
+    <w:rsid w:val="0058260C"/>
+    <w:pPr>
+      <w:spacing w:after="0" w:line="240" w:lineRule="auto"/>
+    </w:pPr>
+    <w:tblPr>
+      <w:tblStyleRowBandSize w:val="1"/>
+      <w:tblStyleColBandSize w:val="1"/>
+      <w:tblInd w:w="0" w:type="dxa"/>
+      <w:tblBorders>
+        <w:top w:val="single" w:sz="4" w:space="0" w:color="A9D7B6" w:themeColor="accent5" w:themeTint="66"/>
+        <w:left w:val="single" w:sz="4" w:space="0" w:color="A9D7B6" w:themeColor="accent5" w:themeTint="66"/>
+        <w:bottom w:val="single" w:sz="4" w:space="0" w:color="A9D7B6" w:themeColor="accent5" w:themeTint="66"/>
+        <w:right w:val="single" w:sz="4" w:space="0" w:color="A9D7B6" w:themeColor="accent5" w:themeTint="66"/>
+        <w:insideH w:val="single" w:sz="4" w:space="0" w:color="A9D7B6" w:themeColor="accent5" w:themeTint="66"/>
+        <w:insideV w:val="single" w:sz="4" w:space="0" w:color="A9D7B6" w:themeColor="accent5" w:themeTint="66"/>
+      </w:tblBorders>
+      <w:tblCellMar>
+        <w:top w:w="0" w:type="dxa"/>
+        <w:left w:w="108" w:type="dxa"/>
+        <w:bottom w:w="0" w:type="dxa"/>
+        <w:right w:w="108" w:type="dxa"/>
+      </w:tblCellMar>
+    </w:tblPr>
+    <w:tblStylePr w:type="firstRow">
+      <w:rPr>
+        <w:b/>
+        <w:bCs/>
+      </w:rPr>
+      <w:tblPr/>
+      <w:tcPr>
+        <w:tcBorders>
+          <w:bottom w:val="single" w:sz="12" w:space="0" w:color="7EC492" w:themeColor="accent5" w:themeTint="99"/>
+        </w:tcBorders>
+      </w:tcPr>
+    </w:tblStylePr>
+    <w:tblStylePr w:type="lastRow">
+      <w:rPr>
+        <w:b/>
+        <w:bCs/>
+      </w:rPr>
+      <w:tblPr/>
+      <w:tcPr>
+        <w:tcBorders>
+          <w:top w:val="double" w:sz="2" w:space="0" w:color="7EC492" w:themeColor="accent5" w:themeTint="99"/>
+        </w:tcBorders>
+      </w:tcPr>
+    </w:tblStylePr>
+    <w:tblStylePr w:type="firstCol">
+      <w:rPr>
+        <w:b/>
+        <w:bCs/>
+      </w:rPr>
+    </w:tblStylePr>
+    <w:tblStylePr w:type="lastCol">
+      <w:rPr>
+        <w:b/>
+        <w:bCs/>
+      </w:rPr>
+    </w:tblStylePr>
+  </w:style>
+  <w:style w:type="table" w:styleId="GridTable1Light">
+    <w:name w:val="Grid Table 1 Light"/>
+    <w:basedOn w:val="TableNormal"/>
+    <w:uiPriority w:val="46"/>
+    <w:rsid w:val="0058260C"/>
+    <w:pPr>
+      <w:spacing w:after="0" w:line="240" w:lineRule="auto"/>
+    </w:pPr>
+    <w:tblPr>
+      <w:tblStyleRowBandSize w:val="1"/>
+      <w:tblStyleColBandSize w:val="1"/>
+      <w:tblInd w:w="0" w:type="dxa"/>
+      <w:tblBorders>
+        <w:top w:val="single" w:sz="4" w:space="0" w:color="999999" w:themeColor="text1" w:themeTint="66"/>
+        <w:left w:val="single" w:sz="4" w:space="0" w:color="999999" w:themeColor="text1" w:themeTint="66"/>
+        <w:bottom w:val="single" w:sz="4" w:space="0" w:color="999999" w:themeColor="text1" w:themeTint="66"/>
+        <w:right w:val="single" w:sz="4" w:space="0" w:color="999999" w:themeColor="text1" w:themeTint="66"/>
+        <w:insideH w:val="single" w:sz="4" w:space="0" w:color="999999" w:themeColor="text1" w:themeTint="66"/>
+        <w:insideV w:val="single" w:sz="4" w:space="0" w:color="999999" w:themeColor="text1" w:themeTint="66"/>
+      </w:tblBorders>
+      <w:tblCellMar>
+        <w:top w:w="0" w:type="dxa"/>
+        <w:left w:w="108" w:type="dxa"/>
+        <w:bottom w:w="0" w:type="dxa"/>
+        <w:right w:w="108" w:type="dxa"/>
+      </w:tblCellMar>
+    </w:tblPr>
+    <w:tblStylePr w:type="firstRow">
+      <w:rPr>
+        <w:b/>
+        <w:bCs/>
+      </w:rPr>
+      <w:tblPr/>
+      <w:tcPr>
+        <w:tcBorders>
+          <w:bottom w:val="single" w:sz="12" w:space="0" w:color="666666" w:themeColor="text1" w:themeTint="99"/>
+        </w:tcBorders>
+      </w:tcPr>
+    </w:tblStylePr>
+    <w:tblStylePr w:type="lastRow">
+      <w:rPr>
+        <w:b/>
+        <w:bCs/>
+      </w:rPr>
+      <w:tblPr/>
+      <w:tcPr>
+        <w:tcBorders>
+          <w:top w:val="double" w:sz="2" w:space="0" w:color="666666" w:themeColor="text1" w:themeTint="99"/>
+        </w:tcBorders>
+      </w:tcPr>
+    </w:tblStylePr>
+    <w:tblStylePr w:type="firstCol">
+      <w:rPr>
+        <w:b/>
+        <w:bCs/>
+      </w:rPr>
+    </w:tblStylePr>
+    <w:tblStylePr w:type="lastCol">
+      <w:rPr>
+        <w:b/>
+        <w:bCs/>
+      </w:rPr>
+    </w:tblStylePr>
+  </w:style>
+  <w:style w:type="table" w:styleId="GridTable2-Accent5">
+    <w:name w:val="Grid Table 2 Accent 5"/>
+    <w:basedOn w:val="TableNormal"/>
+    <w:uiPriority w:val="47"/>
+    <w:rsid w:val="0058260C"/>
+    <w:pPr>
+      <w:spacing w:after="0" w:line="240" w:lineRule="auto"/>
+    </w:pPr>
+    <w:tblPr>
+      <w:tblStyleRowBandSize w:val="1"/>
+      <w:tblStyleColBandSize w:val="1"/>
+      <w:tblInd w:w="0" w:type="dxa"/>
+      <w:tblBorders>
+        <w:top w:val="single" w:sz="2" w:space="0" w:color="7EC492" w:themeColor="accent5" w:themeTint="99"/>
+        <w:bottom w:val="single" w:sz="2" w:space="0" w:color="7EC492" w:themeColor="accent5" w:themeTint="99"/>
+        <w:insideH w:val="single" w:sz="2" w:space="0" w:color="7EC492" w:themeColor="accent5" w:themeTint="99"/>
+        <w:insideV w:val="single" w:sz="2" w:space="0" w:color="7EC492" w:themeColor="accent5" w:themeTint="99"/>
+      </w:tblBorders>
+      <w:tblCellMar>
+        <w:top w:w="0" w:type="dxa"/>
+        <w:left w:w="108" w:type="dxa"/>
+        <w:bottom w:w="0" w:type="dxa"/>
+        <w:right w:w="108" w:type="dxa"/>
+      </w:tblCellMar>
+    </w:tblPr>
+    <w:tblStylePr w:type="firstRow">
+      <w:rPr>
+        <w:b/>
+        <w:bCs/>
+      </w:rPr>
+      <w:tblPr/>
+      <w:tcPr>
+        <w:tcBorders>
+          <w:top w:val="nil"/>
+          <w:bottom w:val="single" w:sz="12" w:space="0" w:color="7EC492" w:themeColor="accent5" w:themeTint="99"/>
+          <w:insideH w:val="nil"/>
+          <w:insideV w:val="nil"/>
+        </w:tcBorders>
+        <w:shd w:val="clear" w:color="auto" w:fill="FFFFFF" w:themeFill="background1"/>
+      </w:tcPr>
+    </w:tblStylePr>
+    <w:tblStylePr w:type="lastRow">
+      <w:rPr>
+        <w:b/>
+        <w:bCs/>
+      </w:rPr>
+      <w:tblPr/>
+      <w:tcPr>
+        <w:tcBorders>
+          <w:top w:val="double" w:sz="2" w:space="0" w:color="7EC492" w:themeColor="accent5" w:themeTint="99"/>
+          <w:bottom w:val="nil"/>
+          <w:insideH w:val="nil"/>
+          <w:insideV w:val="nil"/>
+        </w:tcBorders>
+        <w:shd w:val="clear" w:color="auto" w:fill="FFFFFF" w:themeFill="background1"/>
+      </w:tcPr>
+    </w:tblStylePr>
+    <w:tblStylePr w:type="firstCol">
+      <w:rPr>
+        <w:b/>
+        <w:bCs/>
+      </w:rPr>
+    </w:tblStylePr>
+    <w:tblStylePr w:type="lastCol">
+      <w:rPr>
+        <w:b/>
+        <w:bCs/>
+      </w:rPr>
+    </w:tblStylePr>
+    <w:tblStylePr w:type="band1Vert">
+      <w:tblPr/>
+      <w:tcPr>
+        <w:shd w:val="clear" w:color="auto" w:fill="D3EBDA" w:themeFill="accent5" w:themeFillTint="33"/>
+      </w:tcPr>
+    </w:tblStylePr>
+    <w:tblStylePr w:type="band1Horz">
+      <w:tblPr/>
+      <w:tcPr>
+        <w:shd w:val="clear" w:color="auto" w:fill="D3EBDA" w:themeFill="accent5" w:themeFillTint="33"/>
+      </w:tcPr>
+    </w:tblStylePr>
+  </w:style>
+  <w:style w:type="table" w:styleId="GridTable2-Accent6">
+    <w:name w:val="Grid Table 2 Accent 6"/>
+    <w:basedOn w:val="TableNormal"/>
+    <w:uiPriority w:val="47"/>
+    <w:rsid w:val="00625B6D"/>
+    <w:pPr>
+      <w:spacing w:after="0" w:line="240" w:lineRule="auto"/>
+    </w:pPr>
+    <w:tblPr>
+      <w:tblStyleRowBandSize w:val="1"/>
+      <w:tblStyleColBandSize w:val="1"/>
+      <w:tblInd w:w="0" w:type="dxa"/>
+      <w:tblBorders>
+        <w:top w:val="single" w:sz="2" w:space="0" w:color="A0C7C5" w:themeColor="accent6" w:themeTint="99"/>
+        <w:bottom w:val="single" w:sz="2" w:space="0" w:color="A0C7C5" w:themeColor="accent6" w:themeTint="99"/>
+        <w:insideH w:val="single" w:sz="2" w:space="0" w:color="A0C7C5" w:themeColor="accent6" w:themeTint="99"/>
+        <w:insideV w:val="single" w:sz="2" w:space="0" w:color="A0C7C5" w:themeColor="accent6" w:themeTint="99"/>
+      </w:tblBorders>
+      <w:tblCellMar>
+        <w:top w:w="0" w:type="dxa"/>
+        <w:left w:w="108" w:type="dxa"/>
+        <w:bottom w:w="0" w:type="dxa"/>
+        <w:right w:w="108" w:type="dxa"/>
+      </w:tblCellMar>
+    </w:tblPr>
+    <w:tblStylePr w:type="firstRow">
+      <w:rPr>
+        <w:b/>
+        <w:bCs/>
+      </w:rPr>
+      <w:tblPr/>
+      <w:tcPr>
+        <w:tcBorders>
+          <w:top w:val="nil"/>
+          <w:bottom w:val="single" w:sz="12" w:space="0" w:color="A0C7C5" w:themeColor="accent6" w:themeTint="99"/>
+          <w:insideH w:val="nil"/>
+          <w:insideV w:val="nil"/>
+        </w:tcBorders>
+        <w:shd w:val="clear" w:color="auto" w:fill="FFFFFF" w:themeFill="background1"/>
+      </w:tcPr>
+    </w:tblStylePr>
+    <w:tblStylePr w:type="lastRow">
+      <w:rPr>
+        <w:b/>
+        <w:bCs/>
+      </w:rPr>
+      <w:tblPr/>
+      <w:tcPr>
+        <w:tcBorders>
+          <w:top w:val="double" w:sz="2" w:space="0" w:color="A0C7C5" w:themeColor="accent6" w:themeTint="99"/>
+          <w:bottom w:val="nil"/>
+          <w:insideH w:val="nil"/>
+          <w:insideV w:val="nil"/>
+        </w:tcBorders>
+        <w:shd w:val="clear" w:color="auto" w:fill="FFFFFF" w:themeFill="background1"/>
+      </w:tcPr>
+    </w:tblStylePr>
+    <w:tblStylePr w:type="firstCol">
+      <w:rPr>
+        <w:b/>
+        <w:bCs/>
+      </w:rPr>
+    </w:tblStylePr>
+    <w:tblStylePr w:type="lastCol">
+      <w:rPr>
+        <w:b/>
+        <w:bCs/>
+      </w:rPr>
+    </w:tblStylePr>
+    <w:tblStylePr w:type="band1Vert">
+      <w:tblPr/>
+      <w:tcPr>
+        <w:shd w:val="clear" w:color="auto" w:fill="DFECEB" w:themeFill="accent6" w:themeFillTint="33"/>
+      </w:tcPr>
+    </w:tblStylePr>
+    <w:tblStylePr w:type="band1Horz">
+      <w:tblPr/>
+      <w:tcPr>
+        <w:shd w:val="clear" w:color="auto" w:fill="DFECEB" w:themeFill="accent6" w:themeFillTint="33"/>
+      </w:tcPr>
+    </w:tblStylePr>
+  </w:style>
+  <w:style w:type="table" w:styleId="PlainTable2">
+    <w:name w:val="Plain Table 2"/>
+    <w:basedOn w:val="TableNormal"/>
+    <w:uiPriority w:val="42"/>
+    <w:rsid w:val="00625B6D"/>
+    <w:pPr>
+      <w:spacing w:after="0" w:line="240" w:lineRule="auto"/>
+    </w:pPr>
+    <w:tblPr>
+      <w:tblStyleRowBandSize w:val="1"/>
+      <w:tblStyleColBandSize w:val="1"/>
+      <w:tblInd w:w="0" w:type="dxa"/>
+      <w:tblBorders>
+        <w:top w:val="single" w:sz="4" w:space="0" w:color="7F7F7F" w:themeColor="text1" w:themeTint="80"/>
+        <w:bottom w:val="single" w:sz="4" w:space="0" w:color="7F7F7F" w:themeColor="text1" w:themeTint="80"/>
+      </w:tblBorders>
+      <w:tblCellMar>
+        <w:top w:w="0" w:type="dxa"/>
+        <w:left w:w="108" w:type="dxa"/>
+        <w:bottom w:w="0" w:type="dxa"/>
+        <w:right w:w="108" w:type="dxa"/>
+      </w:tblCellMar>
+    </w:tblPr>
+    <w:tblStylePr w:type="firstRow">
+      <w:rPr>
+        <w:b/>
+        <w:bCs/>
+      </w:rPr>
+      <w:tblPr/>
+      <w:tcPr>
+        <w:tcBorders>
+          <w:bottom w:val="single" w:sz="4" w:space="0" w:color="7F7F7F" w:themeColor="text1" w:themeTint="80"/>
+        </w:tcBorders>
+      </w:tcPr>
+    </w:tblStylePr>
+    <w:tblStylePr w:type="lastRow">
+      <w:rPr>
+        <w:b/>
+        <w:bCs/>
+      </w:rPr>
+      <w:tblPr/>
+      <w:tcPr>
+        <w:tcBorders>
+          <w:top w:val="single" w:sz="4" w:space="0" w:color="7F7F7F" w:themeColor="text1" w:themeTint="80"/>
+        </w:tcBorders>
+      </w:tcPr>
+    </w:tblStylePr>
+    <w:tblStylePr w:type="firstCol">
+      <w:rPr>
+        <w:b/>
+        <w:bCs/>
+      </w:rPr>
+    </w:tblStylePr>
+    <w:tblStylePr w:type="lastCol">
+      <w:rPr>
+        <w:b/>
+        <w:bCs/>
+      </w:rPr>
+    </w:tblStylePr>
+    <w:tblStylePr w:type="band1Vert">
+      <w:tblPr/>
+      <w:tcPr>
+        <w:tcBorders>
+          <w:left w:val="single" w:sz="4" w:space="0" w:color="7F7F7F" w:themeColor="text1" w:themeTint="80"/>
+          <w:right w:val="single" w:sz="4" w:space="0" w:color="7F7F7F" w:themeColor="text1" w:themeTint="80"/>
+        </w:tcBorders>
+      </w:tcPr>
+    </w:tblStylePr>
+    <w:tblStylePr w:type="band2Vert">
+      <w:tblPr/>
+      <w:tcPr>
+        <w:tcBorders>
+          <w:left w:val="single" w:sz="4" w:space="0" w:color="7F7F7F" w:themeColor="text1" w:themeTint="80"/>
+          <w:right w:val="single" w:sz="4" w:space="0" w:color="7F7F7F" w:themeColor="text1" w:themeTint="80"/>
+        </w:tcBorders>
+      </w:tcPr>
+    </w:tblStylePr>
+    <w:tblStylePr w:type="band1Horz">
+      <w:tblPr/>
+      <w:tcPr>
+        <w:tcBorders>
+          <w:top w:val="single" w:sz="4" w:space="0" w:color="7F7F7F" w:themeColor="text1" w:themeTint="80"/>
+          <w:bottom w:val="single" w:sz="4" w:space="0" w:color="7F7F7F" w:themeColor="text1" w:themeTint="80"/>
+        </w:tcBorders>
+      </w:tcPr>
+    </w:tblStylePr>
+  </w:style>
+  <w:style w:type="table" w:styleId="PlainTable5">
+    <w:name w:val="Plain Table 5"/>
+    <w:basedOn w:val="TableNormal"/>
+    <w:uiPriority w:val="45"/>
+    <w:rsid w:val="00625B6D"/>
+    <w:pPr>
+      <w:spacing w:after="0" w:line="240" w:lineRule="auto"/>
+    </w:pPr>
+    <w:tblPr>
+      <w:tblStyleRowBandSize w:val="1"/>
+      <w:tblStyleColBandSize w:val="1"/>
+      <w:tblInd w:w="0" w:type="dxa"/>
+      <w:tblCellMar>
+        <w:top w:w="0" w:type="dxa"/>
+        <w:left w:w="108" w:type="dxa"/>
+        <w:bottom w:w="0" w:type="dxa"/>
+        <w:right w:w="108" w:type="dxa"/>
+      </w:tblCellMar>
+    </w:tblPr>
+    <w:tblStylePr w:type="firstRow">
+      <w:rPr>
+        <w:rFonts w:asciiTheme="majorHAnsi" w:eastAsiaTheme="majorEastAsia" w:hAnsiTheme="majorHAnsi" w:cstheme="majorBidi"/>
+        <w:i/>
+        <w:iCs/>
+        <w:sz w:val="26"/>
+      </w:rPr>
+      <w:tblPr/>
+      <w:tcPr>
+        <w:tcBorders>
+          <w:bottom w:val="single" w:sz="4" w:space="0" w:color="7F7F7F" w:themeColor="text1" w:themeTint="80"/>
+        </w:tcBorders>
+        <w:shd w:val="clear" w:color="auto" w:fill="FFFFFF" w:themeFill="background1"/>
+      </w:tcPr>
+    </w:tblStylePr>
+    <w:tblStylePr w:type="lastRow">
+      <w:rPr>
+        <w:rFonts w:asciiTheme="majorHAnsi" w:eastAsiaTheme="majorEastAsia" w:hAnsiTheme="majorHAnsi" w:cstheme="majorBidi"/>
+        <w:i/>
+        <w:iCs/>
+        <w:sz w:val="26"/>
+      </w:rPr>
+      <w:tblPr/>
+      <w:tcPr>
+        <w:tcBorders>
+          <w:top w:val="single" w:sz="4" w:space="0" w:color="7F7F7F" w:themeColor="text1" w:themeTint="80"/>
+        </w:tcBorders>
+        <w:shd w:val="clear" w:color="auto" w:fill="FFFFFF" w:themeFill="background1"/>
+      </w:tcPr>
+    </w:tblStylePr>
+    <w:tblStylePr w:type="firstCol">
+      <w:pPr>
+        <w:jc w:val="right"/>
+      </w:pPr>
+      <w:rPr>
+        <w:rFonts w:asciiTheme="majorHAnsi" w:eastAsiaTheme="majorEastAsia" w:hAnsiTheme="majorHAnsi" w:cstheme="majorBidi"/>
+        <w:i/>
+        <w:iCs/>
+        <w:sz w:val="26"/>
+      </w:rPr>
+      <w:tblPr/>
+      <w:tcPr>
+        <w:tcBorders>
+          <w:right w:val="single" w:sz="4" w:space="0" w:color="7F7F7F" w:themeColor="text1" w:themeTint="80"/>
+        </w:tcBorders>
+        <w:shd w:val="clear" w:color="auto" w:fill="FFFFFF" w:themeFill="background1"/>
+      </w:tcPr>
+    </w:tblStylePr>
+    <w:tblStylePr w:type="lastCol">
+      <w:rPr>
+        <w:rFonts w:asciiTheme="majorHAnsi" w:eastAsiaTheme="majorEastAsia" w:hAnsiTheme="majorHAnsi" w:cstheme="majorBidi"/>
+        <w:i/>
+        <w:iCs/>
+        <w:sz w:val="26"/>
+      </w:rPr>
+      <w:tblPr/>
+      <w:tcPr>
+        <w:tcBorders>
+          <w:left w:val="single" w:sz="4" w:space="0" w:color="7F7F7F" w:themeColor="text1" w:themeTint="80"/>
+        </w:tcBorders>
+        <w:shd w:val="clear" w:color="auto" w:fill="FFFFFF" w:themeFill="background1"/>
+      </w:tcPr>
+    </w:tblStylePr>
+    <w:tblStylePr w:type="band1Vert">
+      <w:tblPr/>
+      <w:tcPr>
+        <w:shd w:val="clear" w:color="auto" w:fill="F2F2F2" w:themeFill="background1" w:themeFillShade="F2"/>
+      </w:tcPr>
+    </w:tblStylePr>
+    <w:tblStylePr w:type="band1Horz">
+      <w:tblPr/>
+      <w:tcPr>
+        <w:shd w:val="clear" w:color="auto" w:fill="F2F2F2" w:themeFill="background1" w:themeFillShade="F2"/>
+      </w:tcPr>
+    </w:tblStylePr>
+    <w:tblStylePr w:type="neCell">
+      <w:tblPr/>
+      <w:tcPr>
+        <w:tcBorders>
+          <w:left w:val="nil"/>
+        </w:tcBorders>
+      </w:tcPr>
+    </w:tblStylePr>
+    <w:tblStylePr w:type="nwCell">
+      <w:tblPr/>
+      <w:tcPr>
+        <w:tcBorders>
+          <w:right w:val="nil"/>
+        </w:tcBorders>
+      </w:tcPr>
+    </w:tblStylePr>
+    <w:tblStylePr w:type="seCell">
+      <w:tblPr/>
+      <w:tcPr>
+        <w:tcBorders>
+          <w:left w:val="nil"/>
+        </w:tcBorders>
+      </w:tcPr>
+    </w:tblStylePr>
+    <w:tblStylePr w:type="swCell">
+      <w:tblPr/>
+      <w:tcPr>
+        <w:tcBorders>
+          <w:right w:val="nil"/>
+        </w:tcBorders>
+      </w:tcPr>
+    </w:tblStylePr>
+  </w:style>
+  <w:style w:type="table" w:styleId="PlainTable4">
+    <w:name w:val="Plain Table 4"/>
+    <w:basedOn w:val="TableNormal"/>
+    <w:uiPriority w:val="44"/>
+    <w:rsid w:val="00625B6D"/>
+    <w:pPr>
+      <w:spacing w:after="0" w:line="240" w:lineRule="auto"/>
+    </w:pPr>
+    <w:tblPr>
+      <w:tblStyleRowBandSize w:val="1"/>
+      <w:tblStyleColBandSize w:val="1"/>
+      <w:tblInd w:w="0" w:type="dxa"/>
+      <w:tblCellMar>
+        <w:top w:w="0" w:type="dxa"/>
+        <w:left w:w="108" w:type="dxa"/>
+        <w:bottom w:w="0" w:type="dxa"/>
+        <w:right w:w="108" w:type="dxa"/>
+      </w:tblCellMar>
+    </w:tblPr>
+    <w:tblStylePr w:type="firstRow">
+      <w:rPr>
+        <w:b/>
+        <w:bCs/>
+      </w:rPr>
+    </w:tblStylePr>
+    <w:tblStylePr w:type="lastRow">
+      <w:rPr>
+        <w:b/>
+        <w:bCs/>
+      </w:rPr>
+    </w:tblStylePr>
+    <w:tblStylePr w:type="firstCol">
+      <w:rPr>
+        <w:b/>
+        <w:bCs/>
+      </w:rPr>
+    </w:tblStylePr>
+    <w:tblStylePr w:type="lastCol">
+      <w:rPr>
+        <w:b/>
+        <w:bCs/>
+      </w:rPr>
+    </w:tblStylePr>
+    <w:tblStylePr w:type="band1Vert">
+      <w:tblPr/>
+      <w:tcPr>
+        <w:shd w:val="clear" w:color="auto" w:fill="F2F2F2" w:themeFill="background1" w:themeFillShade="F2"/>
+      </w:tcPr>
+    </w:tblStylePr>
+    <w:tblStylePr w:type="band1Horz">
+      <w:tblPr/>
+      <w:tcPr>
+        <w:shd w:val="clear" w:color="auto" w:fill="F2F2F2" w:themeFill="background1" w:themeFillShade="F2"/>
+      </w:tcPr>
+    </w:tblStylePr>
+  </w:style>
+  <w:style w:type="table" w:styleId="GridTable2">
+    <w:name w:val="Grid Table 2"/>
+    <w:basedOn w:val="TableNormal"/>
+    <w:uiPriority w:val="47"/>
+    <w:rsid w:val="00625B6D"/>
+    <w:pPr>
+      <w:spacing w:after="0" w:line="240" w:lineRule="auto"/>
+    </w:pPr>
+    <w:tblPr>
+      <w:tblStyleRowBandSize w:val="1"/>
+      <w:tblStyleColBandSize w:val="1"/>
+      <w:tblInd w:w="0" w:type="dxa"/>
+      <w:tblBorders>
+        <w:top w:val="single" w:sz="2" w:space="0" w:color="666666" w:themeColor="text1" w:themeTint="99"/>
+        <w:bottom w:val="single" w:sz="2" w:space="0" w:color="666666" w:themeColor="text1" w:themeTint="99"/>
+        <w:insideH w:val="single" w:sz="2" w:space="0" w:color="666666" w:themeColor="text1" w:themeTint="99"/>
+        <w:insideV w:val="single" w:sz="2" w:space="0" w:color="666666" w:themeColor="text1" w:themeTint="99"/>
+      </w:tblBorders>
+      <w:tblCellMar>
+        <w:top w:w="0" w:type="dxa"/>
+        <w:left w:w="108" w:type="dxa"/>
+        <w:bottom w:w="0" w:type="dxa"/>
+        <w:right w:w="108" w:type="dxa"/>
+      </w:tblCellMar>
+    </w:tblPr>
+    <w:tblStylePr w:type="firstRow">
+      <w:rPr>
+        <w:b/>
+        <w:bCs/>
+      </w:rPr>
+      <w:tblPr/>
+      <w:tcPr>
+        <w:tcBorders>
+          <w:top w:val="nil"/>
+          <w:bottom w:val="single" w:sz="12" w:space="0" w:color="666666" w:themeColor="text1" w:themeTint="99"/>
+          <w:insideH w:val="nil"/>
+          <w:insideV w:val="nil"/>
+        </w:tcBorders>
+        <w:shd w:val="clear" w:color="auto" w:fill="FFFFFF" w:themeFill="background1"/>
+      </w:tcPr>
+    </w:tblStylePr>
+    <w:tblStylePr w:type="lastRow">
+      <w:rPr>
+        <w:b/>
+        <w:bCs/>
+      </w:rPr>
+      <w:tblPr/>
+      <w:tcPr>
+        <w:tcBorders>
+          <w:top w:val="double" w:sz="2" w:space="0" w:color="666666" w:themeColor="text1" w:themeTint="99"/>
+          <w:bottom w:val="nil"/>
+          <w:insideH w:val="nil"/>
+          <w:insideV w:val="nil"/>
+        </w:tcBorders>
+        <w:shd w:val="clear" w:color="auto" w:fill="FFFFFF" w:themeFill="background1"/>
+      </w:tcPr>
+    </w:tblStylePr>
+    <w:tblStylePr w:type="firstCol">
+      <w:rPr>
+        <w:b/>
+        <w:bCs/>
+      </w:rPr>
+    </w:tblStylePr>
+    <w:tblStylePr w:type="lastCol">
+      <w:rPr>
+        <w:b/>
+        <w:bCs/>
+      </w:rPr>
+    </w:tblStylePr>
+    <w:tblStylePr w:type="band1Vert">
+      <w:tblPr/>
+      <w:tcPr>
+        <w:shd w:val="clear" w:color="auto" w:fill="CCCCCC" w:themeFill="text1" w:themeFillTint="33"/>
+      </w:tcPr>
+    </w:tblStylePr>
+    <w:tblStylePr w:type="band1Horz">
+      <w:tblPr/>
+      <w:tcPr>
+        <w:shd w:val="clear" w:color="auto" w:fill="CCCCCC" w:themeFill="text1" w:themeFillTint="33"/>
+      </w:tcPr>
+    </w:tblStylePr>
+  </w:style>
+  <w:style w:type="table" w:styleId="TableGridLight">
+    <w:name w:val="Grid Table Light"/>
+    <w:basedOn w:val="TableNormal"/>
+    <w:uiPriority w:val="40"/>
+    <w:rsid w:val="00625B6D"/>
+    <w:pPr>
+      <w:spacing w:after="0" w:line="240" w:lineRule="auto"/>
+    </w:pPr>
+    <w:tblPr>
+      <w:tblInd w:w="0" w:type="dxa"/>
+      <w:tblBorders>
+        <w:top w:val="single" w:sz="4" w:space="0" w:color="BFBFBF" w:themeColor="background1" w:themeShade="BF"/>
+        <w:left w:val="single" w:sz="4" w:space="0" w:color="BFBFBF" w:themeColor="background1" w:themeShade="BF"/>
+        <w:bottom w:val="single" w:sz="4" w:space="0" w:color="BFBFBF" w:themeColor="background1" w:themeShade="BF"/>
+        <w:right w:val="single" w:sz="4" w:space="0" w:color="BFBFBF" w:themeColor="background1" w:themeShade="BF"/>
+        <w:insideH w:val="single" w:sz="4" w:space="0" w:color="BFBFBF" w:themeColor="background1" w:themeShade="BF"/>
+        <w:insideV w:val="single" w:sz="4" w:space="0" w:color="BFBFBF" w:themeColor="background1" w:themeShade="BF"/>
+      </w:tblBorders>
+      <w:tblCellMar>
+        <w:top w:w="0" w:type="dxa"/>
+        <w:left w:w="108" w:type="dxa"/>
+        <w:bottom w:w="0" w:type="dxa"/>
+        <w:right w:w="108" w:type="dxa"/>
+      </w:tblCellMar>
+    </w:tblPr>
+  </w:style>
 </w:styles>
 </file>
 
@@ -3358,7 +6708,7 @@
 </file>
 
 <file path=customXml/itemProps2.xml><?xml version="1.0" encoding="utf-8"?>
-<ds:datastoreItem xmlns:ds="http://schemas.openxmlformats.org/officeDocument/2006/customXml" ds:itemID="{9D154DAA-B8A3-4096-AC92-9AD62D024DD7}">
+<ds:datastoreItem xmlns:ds="http://schemas.openxmlformats.org/officeDocument/2006/customXml" ds:itemID="{59BBB4D9-0FFB-4C90-9BFC-0F0EBC10F842}">
   <ds:schemaRefs>
     <ds:schemaRef ds:uri="http://schemas.openxmlformats.org/officeDocument/2006/bibliography"/>
   </ds:schemaRefs>

</xml_diff>